<commit_message>
Dokumentacja wymagan - zmiany lokalizacji podpisów
</commit_message>
<xml_diff>
--- a/docs/Dokumentacja_wymagan.docx
+++ b/docs/Dokumentacja_wymagan.docx
@@ -375,7 +375,6 @@
           <w:between w:val="nil"/>
         </w:pBdr>
       </w:pPr>
-      <w:proofErr w:type="spellStart"/>
       <w:r>
         <w:t>User_Calendar_Act</w:t>
       </w:r>
@@ -383,11 +382,7 @@
         <w:t>f</w:t>
       </w:r>
       <w:r>
-        <w:t>ions</w:t>
-      </w:r>
-      <w:proofErr w:type="spellEnd"/>
-      <w:r>
-        <w:t xml:space="preserve"> - Umożliwienie przeglądania notatek przez URL (online - na stronie internetowej)</w:t>
+        <w:t>ions - Umożliwienie przeglądania notatek przez URL (online - na stronie internetowej)</w:t>
       </w:r>
       <w:r>
         <w:rPr>
@@ -422,6 +417,26 @@
         </w:rPr>
         <w:lastRenderedPageBreak/>
         <w:t>Członkowie zespołu</w:t>
+      </w:r>
+    </w:p>
+    <w:p>
+      <w:pPr>
+        <w:pStyle w:val="Legenda"/>
+        <w:keepNext/>
+      </w:pPr>
+      <w:r>
+        <w:t xml:space="preserve">Tabela </w:t>
+      </w:r>
+      <w:fldSimple w:instr=" SEQ Tabela \* ARABIC ">
+        <w:r>
+          <w:rPr>
+            <w:noProof/>
+          </w:rPr>
+          <w:t>1</w:t>
+        </w:r>
+      </w:fldSimple>
+      <w:r>
+        <w:t xml:space="preserve"> Macierz kompetencji zespołu</w:t>
       </w:r>
     </w:p>
     <w:tbl>
@@ -1139,22 +1154,11 @@
     </w:tbl>
     <w:p>
       <w:pPr>
-        <w:pStyle w:val="Legenda"/>
-      </w:pPr>
-      <w:r>
-        <w:t xml:space="preserve">Tabela </w:t>
-      </w:r>
-      <w:fldSimple w:instr=" SEQ Tabela \* ARABIC ">
-        <w:r>
-          <w:rPr>
-            <w:noProof/>
-          </w:rPr>
-          <w:t>1</w:t>
-        </w:r>
-      </w:fldSimple>
-      <w:r>
-        <w:t xml:space="preserve"> Macierz kompetencji zespołu</w:t>
-      </w:r>
+        <w:rPr>
+          <w:b/>
+          <w:u w:val="single"/>
+        </w:rPr>
+      </w:pPr>
     </w:p>
     <w:p>
       <w:pPr>
@@ -1355,21 +1359,8 @@
               <w:spacing w:after="0" w:line="240" w:lineRule="auto"/>
             </w:pPr>
             <w:r>
-              <w:t xml:space="preserve">Działa na Zoom, MS </w:t>
-            </w:r>
-            <w:proofErr w:type="spellStart"/>
-            <w:r>
-              <w:t>Teams</w:t>
-            </w:r>
-            <w:proofErr w:type="spellEnd"/>
-            <w:r>
-              <w:t xml:space="preserve">, Google </w:t>
-            </w:r>
-            <w:proofErr w:type="spellStart"/>
-            <w:r>
-              <w:t>Meet</w:t>
-            </w:r>
-            <w:proofErr w:type="spellEnd"/>
+              <w:t>Działa na Zoom, MS Teams, Google Meet</w:t>
+            </w:r>
           </w:p>
         </w:tc>
         <w:tc>
@@ -1546,21 +1537,8 @@
               <w:spacing w:after="0" w:line="240" w:lineRule="auto"/>
             </w:pPr>
             <w:r>
-              <w:t>Notatki .</w:t>
-            </w:r>
-            <w:proofErr w:type="spellStart"/>
-            <w:r>
-              <w:t>docx</w:t>
-            </w:r>
-            <w:proofErr w:type="spellEnd"/>
-            <w:r>
-              <w:t xml:space="preserve"> i .txt Nagranie video .mp4 Zrzuty ekranu .</w:t>
-            </w:r>
-            <w:proofErr w:type="spellStart"/>
-            <w:r>
-              <w:t>png</w:t>
-            </w:r>
-            <w:proofErr w:type="spellEnd"/>
+              <w:t>Notatki .docx i .txt Nagranie video .mp4 Zrzuty ekranu .png</w:t>
+            </w:r>
           </w:p>
         </w:tc>
         <w:tc>
@@ -1715,21 +1693,7 @@
               <w:rPr>
                 <w:b/>
               </w:rPr>
-              <w:t xml:space="preserve">Czy spotkanie ma mieć </w:t>
-            </w:r>
-            <w:proofErr w:type="spellStart"/>
-            <w:r>
-              <w:rPr>
-                <w:b/>
-              </w:rPr>
-              <w:t>timestampy</w:t>
-            </w:r>
-            <w:proofErr w:type="spellEnd"/>
-            <w:r>
-              <w:rPr>
-                <w:b/>
-              </w:rPr>
-              <w:t>?</w:t>
+              <w:t>Czy spotkanie ma mieć timestampy?</w:t>
             </w:r>
           </w:p>
         </w:tc>
@@ -2006,6 +1970,7 @@
               <w:rPr>
                 <w:b/>
               </w:rPr>
+              <w:lastRenderedPageBreak/>
               <w:t>Jak umożliwić podgląd notatek?</w:t>
             </w:r>
           </w:p>
@@ -2034,19 +1999,7 @@
               <w:spacing w:after="0" w:line="240" w:lineRule="auto"/>
             </w:pPr>
             <w:r>
-              <w:t>Za pomocą plików .</w:t>
-            </w:r>
-            <w:proofErr w:type="spellStart"/>
-            <w:r>
-              <w:t>docx</w:t>
-            </w:r>
-            <w:proofErr w:type="spellEnd"/>
-            <w:r>
-              <w:t xml:space="preserve"> i .txt (lokalnie na urządzeniu </w:t>
-            </w:r>
-            <w:r>
-              <w:lastRenderedPageBreak/>
-              <w:t>użytkownika).</w:t>
+              <w:t>Za pomocą plików .docx i .txt (lokalnie na urządzeniu użytkownika).</w:t>
             </w:r>
           </w:p>
           <w:p>
@@ -2096,8 +2049,6 @@
     <w:p>
       <w:r>
         <w:br/>
-      </w:r>
-      <w:r>
         <w:t>Czy wszystkie wymagania klienta są możliwe do spełnienia? Prawdopodobnie.</w:t>
       </w:r>
     </w:p>
@@ -2147,6 +2098,26 @@
           <w:u w:val="single"/>
         </w:rPr>
         <w:t xml:space="preserve">Modelowanie systemu </w:t>
+      </w:r>
+    </w:p>
+    <w:p>
+      <w:pPr>
+        <w:pStyle w:val="Legenda"/>
+        <w:keepNext/>
+      </w:pPr>
+      <w:r>
+        <w:t xml:space="preserve">Tabela </w:t>
+      </w:r>
+      <w:fldSimple w:instr=" SEQ Tabela \* ARABIC ">
+        <w:r>
+          <w:rPr>
+            <w:noProof/>
+          </w:rPr>
+          <w:t>2</w:t>
+        </w:r>
+      </w:fldSimple>
+      <w:r>
+        <w:t xml:space="preserve"> Modelowanie systemu za pomocą tabeli</w:t>
       </w:r>
     </w:p>
     <w:tbl>
@@ -2487,13 +2458,8 @@
               <w:spacing w:after="0" w:line="240" w:lineRule="auto"/>
             </w:pPr>
             <w:r>
-              <w:t xml:space="preserve">Transkrypcja spotkania, zrzuty ekranu z prezentacji dostępne lokalnie i przez stronę internetową w sieci </w:t>
-            </w:r>
-            <w:proofErr w:type="spellStart"/>
-            <w:r>
-              <w:t>enterprise</w:t>
-            </w:r>
-            <w:proofErr w:type="spellEnd"/>
+              <w:t>Transkrypcja spotkania, zrzuty ekranu z prezentacji dostępne lokalnie i przez stronę internetową w sieci enterprise</w:t>
+            </w:r>
           </w:p>
         </w:tc>
       </w:tr>
@@ -2566,20 +2532,22 @@
     <w:p>
       <w:pPr>
         <w:pStyle w:val="Legenda"/>
-      </w:pPr>
-      <w:r>
-        <w:t xml:space="preserve">Tabela </w:t>
-      </w:r>
-      <w:fldSimple w:instr=" SEQ Tabela \* ARABIC ">
+        <w:keepNext/>
+      </w:pPr>
+      <w:r>
+        <w:lastRenderedPageBreak/>
+        <w:t xml:space="preserve">Rysunek </w:t>
+      </w:r>
+      <w:fldSimple w:instr=" SEQ Rysunek \* ARABIC ">
         <w:r>
           <w:rPr>
             <w:noProof/>
           </w:rPr>
-          <w:t>2</w:t>
+          <w:t>1</w:t>
         </w:r>
       </w:fldSimple>
       <w:r>
-        <w:t xml:space="preserve"> Modelowanie systemu za pomocą tabeli</w:t>
+        <w:t xml:space="preserve"> Diagram zależności pomiędzy komponentami systemu</w:t>
       </w:r>
     </w:p>
     <w:p>
@@ -2630,6 +2598,7 @@
     <w:p>
       <w:pPr>
         <w:pStyle w:val="Legenda"/>
+        <w:keepNext/>
       </w:pPr>
       <w:r>
         <w:t xml:space="preserve">Rysunek </w:t>
@@ -2639,36 +2608,32 @@
           <w:rPr>
             <w:noProof/>
           </w:rPr>
-          <w:t>1</w:t>
+          <w:t>2</w:t>
         </w:r>
       </w:fldSimple>
       <w:r>
-        <w:t xml:space="preserve"> </w:t>
-      </w:r>
-      <w:r>
-        <w:t>Diagram zależności pomiędzy komponentami systemu</w:t>
-      </w:r>
-    </w:p>
-    <w:p>
-      <w:pPr>
-        <w:keepNext/>
+        <w:t xml:space="preserve"> Diagram przetwarzania danych komponentu - Data Processing</w:t>
+      </w:r>
+    </w:p>
+    <w:p>
+      <w:pPr>
+        <w:pStyle w:val="Legenda"/>
       </w:pPr>
       <w:r>
         <w:rPr>
           <w:noProof/>
         </w:rPr>
-        <w:lastRenderedPageBreak/>
         <w:drawing>
-          <wp:inline distT="114300" distB="114300" distL="114300" distR="114300" wp14:anchorId="778BE60A" wp14:editId="4D04FFF9">
-            <wp:extent cx="5760410" cy="4876800"/>
+          <wp:inline distT="114300" distB="114300" distL="114300" distR="114300" wp14:anchorId="24CB1F6D" wp14:editId="3EE6F076">
+            <wp:extent cx="5581650" cy="4648200"/>
             <wp:effectExtent l="0" t="0" r="0" b="0"/>
-            <wp:docPr id="4847" name="image2.png"/>
+            <wp:docPr id="4847" name="image2.png" descr="Obraz zawierający tekst, diagram, Plan, linia&#10;&#10;Opis wygenerowany automatycznie"/>
             <wp:cNvGraphicFramePr/>
             <a:graphic xmlns:a="http://schemas.openxmlformats.org/drawingml/2006/main">
               <a:graphicData uri="http://schemas.openxmlformats.org/drawingml/2006/picture">
                 <pic:pic xmlns:pic="http://schemas.openxmlformats.org/drawingml/2006/picture">
                   <pic:nvPicPr>
-                    <pic:cNvPr id="0" name="image2.png"/>
+                    <pic:cNvPr id="4847" name="image2.png" descr="Obraz zawierający tekst, diagram, Plan, linia&#10;&#10;Opis wygenerowany automatycznie"/>
                     <pic:cNvPicPr preferRelativeResize="0"/>
                   </pic:nvPicPr>
                   <pic:blipFill>
@@ -2681,7 +2646,7 @@
                   <pic:spPr>
                     <a:xfrm>
                       <a:off x="0" y="0"/>
-                      <a:ext cx="5760410" cy="4876800"/>
+                      <a:ext cx="5581967" cy="4648464"/>
                     </a:xfrm>
                     <a:prstGeom prst="rect">
                       <a:avLst/>
@@ -2695,33 +2660,6 @@
         </w:drawing>
       </w:r>
     </w:p>
-    <w:p>
-      <w:pPr>
-        <w:pStyle w:val="Legenda"/>
-      </w:pPr>
-      <w:r>
-        <w:t xml:space="preserve">Rysunek </w:t>
-      </w:r>
-      <w:fldSimple w:instr=" SEQ Rysunek \* ARABIC ">
-        <w:r>
-          <w:rPr>
-            <w:noProof/>
-          </w:rPr>
-          <w:t>2</w:t>
-        </w:r>
-      </w:fldSimple>
-      <w:r>
-        <w:t xml:space="preserve"> </w:t>
-      </w:r>
-      <w:r>
-        <w:t xml:space="preserve">Diagram przetwarzania danych komponentu - Data </w:t>
-      </w:r>
-      <w:proofErr w:type="spellStart"/>
-      <w:r>
-        <w:t>processing</w:t>
-      </w:r>
-      <w:proofErr w:type="spellEnd"/>
-    </w:p>
     <w:p/>
     <w:p>
       <w:pPr>
@@ -2854,7 +2792,6 @@
           <w:b/>
           <w:u w:val="single"/>
         </w:rPr>
-        <w:lastRenderedPageBreak/>
         <w:t xml:space="preserve">Implementacja </w:t>
       </w:r>
     </w:p>
@@ -2976,6 +2913,10 @@
       </w:r>
     </w:p>
     <w:p/>
+    <w:p/>
+    <w:p/>
+    <w:p/>
+    <w:p/>
     <w:p>
       <w:pPr>
         <w:rPr>
@@ -2988,8 +2929,23 @@
           <w:b/>
           <w:u w:val="single"/>
         </w:rPr>
+        <w:lastRenderedPageBreak/>
         <w:t xml:space="preserve">Struktura aplikacji </w:t>
       </w:r>
+    </w:p>
+    <w:p>
+      <w:pPr>
+        <w:pStyle w:val="Legenda"/>
+        <w:keepNext/>
+      </w:pPr>
+      <w:r>
+        <w:t xml:space="preserve">Rysunek 3  Struktura aplikacji przy użyciu </w:t>
+      </w:r>
+      <w:proofErr w:type="spellStart"/>
+      <w:r>
+        <w:t>ww.narzędzi</w:t>
+      </w:r>
+      <w:proofErr w:type="spellEnd"/>
     </w:p>
     <w:p>
       <w:pPr>
@@ -3039,28 +2995,6 @@
     </w:p>
     <w:p>
       <w:pPr>
-        <w:pStyle w:val="Legenda"/>
-      </w:pPr>
-      <w:r>
-        <w:t xml:space="preserve">Rysunek </w:t>
-      </w:r>
-      <w:fldSimple w:instr=" SEQ Rysunek \* ARABIC ">
-        <w:r>
-          <w:rPr>
-            <w:noProof/>
-          </w:rPr>
-          <w:t>3</w:t>
-        </w:r>
-      </w:fldSimple>
-      <w:r>
-        <w:t xml:space="preserve"> </w:t>
-      </w:r>
-      <w:r>
-        <w:t>Struktura aplikacji przy użyciu ww. narzędzi</w:t>
-      </w:r>
-    </w:p>
-    <w:p>
-      <w:pPr>
         <w:rPr>
           <w:b/>
           <w:u w:val="single"/>
@@ -3071,7 +3005,6 @@
           <w:b/>
           <w:u w:val="single"/>
         </w:rPr>
-        <w:lastRenderedPageBreak/>
         <w:t>Diagram</w:t>
       </w:r>
       <w:r>
@@ -3087,6 +3020,16 @@
           <w:u w:val="single"/>
         </w:rPr>
         <w:t xml:space="preserve"> sekwencji</w:t>
+      </w:r>
+    </w:p>
+    <w:p>
+      <w:pPr>
+        <w:pStyle w:val="Legenda"/>
+        <w:keepNext/>
+      </w:pPr>
+      <w:r>
+        <w:lastRenderedPageBreak/>
+        <w:t>Rysunek 4 Diagram sekwencji - wyświetlenie listy notatek</w:t>
       </w:r>
     </w:p>
     <w:p>
@@ -3137,31 +3080,6 @@
     </w:p>
     <w:p>
       <w:pPr>
-        <w:pStyle w:val="Legenda"/>
-        <w:rPr>
-          <w:b/>
-        </w:rPr>
-      </w:pPr>
-      <w:r>
-        <w:t xml:space="preserve">Rysunek </w:t>
-      </w:r>
-      <w:fldSimple w:instr=" SEQ Rysunek \* ARABIC ">
-        <w:r>
-          <w:rPr>
-            <w:noProof/>
-          </w:rPr>
-          <w:t>4</w:t>
-        </w:r>
-      </w:fldSimple>
-      <w:r>
-        <w:t xml:space="preserve"> </w:t>
-      </w:r>
-      <w:r>
-        <w:t>Diagramy sekwencji - wyświetlenie listy notatek</w:t>
-      </w:r>
-    </w:p>
-    <w:p>
-      <w:pPr>
         <w:keepNext/>
       </w:pPr>
       <w:r>
@@ -3170,6 +3088,20 @@
         </w:rPr>
         <w:br/>
       </w:r>
+    </w:p>
+    <w:p>
+      <w:pPr>
+        <w:pStyle w:val="Legenda"/>
+        <w:keepNext/>
+      </w:pPr>
+      <w:r>
+        <w:t>Rysunek 5 Diagram sekwencji - nagrywanie i przetwarzanie danych</w:t>
+      </w:r>
+    </w:p>
+    <w:p>
+      <w:pPr>
+        <w:keepNext/>
+      </w:pPr>
       <w:r>
         <w:rPr>
           <w:b/>
@@ -3210,31 +3142,6 @@
             </a:graphic>
           </wp:inline>
         </w:drawing>
-      </w:r>
-    </w:p>
-    <w:p>
-      <w:pPr>
-        <w:pStyle w:val="Legenda"/>
-        <w:rPr>
-          <w:b/>
-        </w:rPr>
-      </w:pPr>
-      <w:r>
-        <w:t xml:space="preserve">Rysunek </w:t>
-      </w:r>
-      <w:fldSimple w:instr=" SEQ Rysunek \* ARABIC ">
-        <w:r>
-          <w:rPr>
-            <w:noProof/>
-          </w:rPr>
-          <w:t>5</w:t>
-        </w:r>
-      </w:fldSimple>
-      <w:r>
-        <w:t xml:space="preserve"> </w:t>
-      </w:r>
-      <w:r>
-        <w:t xml:space="preserve"> Diagram sekwencji - nagrywanie i przetwarzanie danych</w:t>
       </w:r>
     </w:p>
     <w:sectPr>

</xml_diff>

<commit_message>
Dodano opis stosu technologicznego do dokumentacji wymagań.
</commit_message>
<xml_diff>
--- a/docs/Dokumentacja_wymagan.docx
+++ b/docs/Dokumentacja_wymagan.docx
@@ -427,14 +427,27 @@
       <w:r>
         <w:t xml:space="preserve">Tabela </w:t>
       </w:r>
-      <w:fldSimple w:instr=" SEQ Tabela \* ARABIC ">
-        <w:r>
-          <w:rPr>
-            <w:noProof/>
-          </w:rPr>
-          <w:t>1</w:t>
-        </w:r>
-      </w:fldSimple>
+      <w:r>
+        <w:fldChar w:fldCharType="begin"/>
+      </w:r>
+      <w:r>
+        <w:instrText xml:space="preserve"> SEQ Tabela \* ARABIC </w:instrText>
+      </w:r>
+      <w:r>
+        <w:fldChar w:fldCharType="separate"/>
+      </w:r>
+      <w:r>
+        <w:rPr>
+          <w:noProof/>
+        </w:rPr>
+        <w:t>1</w:t>
+      </w:r>
+      <w:r>
+        <w:rPr>
+          <w:noProof/>
+        </w:rPr>
+        <w:fldChar w:fldCharType="end"/>
+      </w:r>
       <w:r>
         <w:t xml:space="preserve"> Macierz kompetencji zespołu</w:t>
       </w:r>
@@ -2108,14 +2121,27 @@
       <w:r>
         <w:t xml:space="preserve">Tabela </w:t>
       </w:r>
-      <w:fldSimple w:instr=" SEQ Tabela \* ARABIC ">
-        <w:r>
-          <w:rPr>
-            <w:noProof/>
-          </w:rPr>
-          <w:t>2</w:t>
-        </w:r>
-      </w:fldSimple>
+      <w:r>
+        <w:fldChar w:fldCharType="begin"/>
+      </w:r>
+      <w:r>
+        <w:instrText xml:space="preserve"> SEQ Tabela \* ARABIC </w:instrText>
+      </w:r>
+      <w:r>
+        <w:fldChar w:fldCharType="separate"/>
+      </w:r>
+      <w:r>
+        <w:rPr>
+          <w:noProof/>
+        </w:rPr>
+        <w:t>2</w:t>
+      </w:r>
+      <w:r>
+        <w:rPr>
+          <w:noProof/>
+        </w:rPr>
+        <w:fldChar w:fldCharType="end"/>
+      </w:r>
       <w:r>
         <w:t xml:space="preserve"> Modelowanie systemu za pomocą tabeli</w:t>
       </w:r>
@@ -2538,14 +2564,27 @@
         <w:lastRenderedPageBreak/>
         <w:t xml:space="preserve">Rysunek </w:t>
       </w:r>
-      <w:fldSimple w:instr=" SEQ Rysunek \* ARABIC ">
-        <w:r>
-          <w:rPr>
-            <w:noProof/>
-          </w:rPr>
-          <w:t>1</w:t>
-        </w:r>
-      </w:fldSimple>
+      <w:r>
+        <w:fldChar w:fldCharType="begin"/>
+      </w:r>
+      <w:r>
+        <w:instrText xml:space="preserve"> SEQ Rysunek \* ARABIC </w:instrText>
+      </w:r>
+      <w:r>
+        <w:fldChar w:fldCharType="separate"/>
+      </w:r>
+      <w:r>
+        <w:rPr>
+          <w:noProof/>
+        </w:rPr>
+        <w:t>1</w:t>
+      </w:r>
+      <w:r>
+        <w:rPr>
+          <w:noProof/>
+        </w:rPr>
+        <w:fldChar w:fldCharType="end"/>
+      </w:r>
       <w:r>
         <w:t xml:space="preserve"> Diagram zależności pomiędzy komponentami systemu</w:t>
       </w:r>
@@ -2603,14 +2642,27 @@
       <w:r>
         <w:t xml:space="preserve">Rysunek </w:t>
       </w:r>
-      <w:fldSimple w:instr=" SEQ Rysunek \* ARABIC ">
-        <w:r>
-          <w:rPr>
-            <w:noProof/>
-          </w:rPr>
-          <w:t>2</w:t>
-        </w:r>
-      </w:fldSimple>
+      <w:r>
+        <w:fldChar w:fldCharType="begin"/>
+      </w:r>
+      <w:r>
+        <w:instrText xml:space="preserve"> SEQ Rysunek \* ARABIC </w:instrText>
+      </w:r>
+      <w:r>
+        <w:fldChar w:fldCharType="separate"/>
+      </w:r>
+      <w:r>
+        <w:rPr>
+          <w:noProof/>
+        </w:rPr>
+        <w:t>2</w:t>
+      </w:r>
+      <w:r>
+        <w:rPr>
+          <w:noProof/>
+        </w:rPr>
+        <w:fldChar w:fldCharType="end"/>
+      </w:r>
       <w:r>
         <w:t xml:space="preserve"> Diagram przetwarzania danych komponentu - Data Processing</w:t>
       </w:r>
@@ -2939,13 +2991,8 @@
         <w:keepNext/>
       </w:pPr>
       <w:r>
-        <w:t xml:space="preserve">Rysunek 3  Struktura aplikacji przy użyciu </w:t>
-      </w:r>
-      <w:proofErr w:type="spellStart"/>
-      <w:r>
-        <w:t>ww.narzędzi</w:t>
-      </w:r>
-      <w:proofErr w:type="spellEnd"/>
+        <w:t>Rysunek 3  Struktura aplikacji przy użyciu ww.narzędzi</w:t>
+      </w:r>
     </w:p>
     <w:p>
       <w:pPr>
@@ -3144,6 +3191,581 @@
         </w:drawing>
       </w:r>
     </w:p>
+    <w:p>
+      <w:pPr>
+        <w:keepNext/>
+        <w:rPr>
+          <w:u w:val="single"/>
+        </w:rPr>
+      </w:pPr>
+      <w:r>
+        <w:rPr>
+          <w:u w:val="single"/>
+        </w:rPr>
+        <w:lastRenderedPageBreak/>
+        <w:t>Stos technologiczny</w:t>
+      </w:r>
+    </w:p>
+    <w:p>
+      <w:pPr>
+        <w:keepNext/>
+        <w:rPr>
+          <w:b/>
+          <w:bCs/>
+        </w:rPr>
+      </w:pPr>
+      <w:r>
+        <w:rPr>
+          <w:b/>
+          <w:bCs/>
+        </w:rPr>
+        <w:t>1. Frontend (GUI)</w:t>
+      </w:r>
+    </w:p>
+    <w:p>
+      <w:pPr>
+        <w:keepNext/>
+      </w:pPr>
+      <w:r>
+        <w:rPr>
+          <w:b/>
+          <w:bCs/>
+        </w:rPr>
+        <w:t>Technologia</w:t>
+      </w:r>
+      <w:r>
+        <w:t>: Tkinter (Python)</w:t>
+      </w:r>
+      <w:r>
+        <w:br/>
+      </w:r>
+      <w:r>
+        <w:rPr>
+          <w:b/>
+          <w:bCs/>
+        </w:rPr>
+        <w:t>Opis</w:t>
+      </w:r>
+      <w:r>
+        <w:t>:</w:t>
+      </w:r>
+      <w:r>
+        <w:br/>
+        <w:t>Tkinter to biblioteka GUI dla Pythona, wykorzystywana do tworzenia aplikacji z interfejsem użytkownika. W tym przypadku, GUI aplikacji będzie zaprojektowane za pomocą Tkinter, co umożliwi tworzenie okienek, przycisków, pól tekstowych, menu, a także innych interaktywnych elementów, takich jak mechanizmy start/stop, przeglądanie danych (notatek, wideo), czy ustawienia aplikacji.</w:t>
+      </w:r>
+    </w:p>
+    <w:p>
+      <w:pPr>
+        <w:keepNext/>
+      </w:pPr>
+      <w:r>
+        <w:rPr>
+          <w:b/>
+          <w:bCs/>
+        </w:rPr>
+        <w:t>Funkcjonalności GUI</w:t>
+      </w:r>
+      <w:r>
+        <w:t>:</w:t>
+      </w:r>
+    </w:p>
+    <w:p>
+      <w:pPr>
+        <w:keepNext/>
+        <w:numPr>
+          <w:ilvl w:val="0"/>
+          <w:numId w:val="6"/>
+        </w:numPr>
+      </w:pPr>
+      <w:r>
+        <w:rPr>
+          <w:b/>
+          <w:bCs/>
+        </w:rPr>
+        <w:t>Mechanizm Start/Stop</w:t>
+      </w:r>
+      <w:r>
+        <w:t xml:space="preserve"> – przycisk umożliwiający rozpoczęcie i zatrzymanie transkrypcji mowy.</w:t>
+      </w:r>
+    </w:p>
+    <w:p>
+      <w:pPr>
+        <w:keepNext/>
+        <w:numPr>
+          <w:ilvl w:val="0"/>
+          <w:numId w:val="6"/>
+        </w:numPr>
+      </w:pPr>
+      <w:r>
+        <w:rPr>
+          <w:b/>
+          <w:bCs/>
+        </w:rPr>
+        <w:t>Przeglądanie danych</w:t>
+      </w:r>
+      <w:r>
+        <w:t xml:space="preserve"> – umożliwiające użytkownikowi dostęp do zapisów wideo, notatek, czy innych materiałów spotkań.</w:t>
+      </w:r>
+    </w:p>
+    <w:p>
+      <w:pPr>
+        <w:keepNext/>
+        <w:numPr>
+          <w:ilvl w:val="0"/>
+          <w:numId w:val="6"/>
+        </w:numPr>
+      </w:pPr>
+      <w:r>
+        <w:rPr>
+          <w:b/>
+          <w:bCs/>
+        </w:rPr>
+        <w:t>Ustawienia aplikacji</w:t>
+      </w:r>
+      <w:r>
+        <w:t xml:space="preserve"> – ustawienia dla użytkownika, takie jak maksymalna ilość miejsca na dysku, jakość nagrań, język spotkania itp.</w:t>
+      </w:r>
+    </w:p>
+    <w:p>
+      <w:pPr>
+        <w:keepNext/>
+        <w:numPr>
+          <w:ilvl w:val="0"/>
+          <w:numId w:val="6"/>
+        </w:numPr>
+      </w:pPr>
+      <w:r>
+        <w:rPr>
+          <w:b/>
+          <w:bCs/>
+        </w:rPr>
+        <w:t>Interaktywność</w:t>
+      </w:r>
+      <w:r>
+        <w:t xml:space="preserve"> – prosty interfejs, który umożliwia użytkownikowi łatwe korzystanie z aplikacji, przechodzenie między sekcjami i zarządzanie spotkaniami.</w:t>
+      </w:r>
+    </w:p>
+    <w:p>
+      <w:pPr>
+        <w:keepNext/>
+      </w:pPr>
+      <w:r>
+        <w:pict w14:anchorId="393C4C73">
+          <v:rect id="_x0000_i1043" style="width:0;height:1.5pt" o:hralign="center" o:hrstd="t" o:hr="t" fillcolor="#a0a0a0" stroked="f"/>
+        </w:pict>
+      </w:r>
+    </w:p>
+    <w:p>
+      <w:pPr>
+        <w:keepNext/>
+        <w:rPr>
+          <w:b/>
+          <w:bCs/>
+        </w:rPr>
+      </w:pPr>
+      <w:r>
+        <w:rPr>
+          <w:b/>
+          <w:bCs/>
+        </w:rPr>
+        <w:t>2. Backend (Serwer WWW)</w:t>
+      </w:r>
+    </w:p>
+    <w:p>
+      <w:pPr>
+        <w:keepNext/>
+      </w:pPr>
+      <w:r>
+        <w:rPr>
+          <w:b/>
+          <w:bCs/>
+        </w:rPr>
+        <w:t>Technologia</w:t>
+      </w:r>
+      <w:r>
+        <w:t>: PHP</w:t>
+      </w:r>
+      <w:r>
+        <w:br/>
+      </w:r>
+      <w:r>
+        <w:rPr>
+          <w:b/>
+          <w:bCs/>
+        </w:rPr>
+        <w:t>Opis</w:t>
+      </w:r>
+      <w:r>
+        <w:t>:</w:t>
+      </w:r>
+      <w:r>
+        <w:br/>
+        <w:t xml:space="preserve">PHP będzie używane do obsługi serwera WWW aplikacji, zapewniając dostęp do plików i notatek zapisanych w formacie DOCS, TXT. Serwer będzie odpowiedzialny za przechowywanie i udostępnianie plików oraz zarządzanie użytkownikami. Umożliwi </w:t>
+      </w:r>
+      <w:r>
+        <w:lastRenderedPageBreak/>
+        <w:t>również integrację z Google Calendar oraz zapewni interfejs do przeglądania notatek na odpowiednich podstronach.</w:t>
+      </w:r>
+    </w:p>
+    <w:p>
+      <w:pPr>
+        <w:keepNext/>
+      </w:pPr>
+      <w:r>
+        <w:rPr>
+          <w:b/>
+          <w:bCs/>
+        </w:rPr>
+        <w:t>Funkcjonalności Backend</w:t>
+      </w:r>
+      <w:r>
+        <w:t>:</w:t>
+      </w:r>
+    </w:p>
+    <w:p>
+      <w:pPr>
+        <w:keepNext/>
+        <w:numPr>
+          <w:ilvl w:val="0"/>
+          <w:numId w:val="7"/>
+        </w:numPr>
+      </w:pPr>
+      <w:r>
+        <w:rPr>
+          <w:b/>
+          <w:bCs/>
+        </w:rPr>
+        <w:t>Obsługa plików</w:t>
+      </w:r>
+      <w:r>
+        <w:t xml:space="preserve"> – Serwer PHP będzie zarządzał przechowywaniem i udostępnianiem plików spotkań, takich jak transkrypcje w formatach DOCS, TXT, a także zrzuty ekranu.</w:t>
+      </w:r>
+    </w:p>
+    <w:p>
+      <w:pPr>
+        <w:keepNext/>
+        <w:numPr>
+          <w:ilvl w:val="0"/>
+          <w:numId w:val="7"/>
+        </w:numPr>
+      </w:pPr>
+      <w:r>
+        <w:rPr>
+          <w:b/>
+          <w:bCs/>
+        </w:rPr>
+        <w:t>Integracja z Google Calendar</w:t>
+      </w:r>
+      <w:r>
+        <w:t xml:space="preserve"> – Serwer będzie współpracował z API Google Calendar, aby umożliwić synchronizację z kalendarzem użytkownika i generowanie linków do odpowiednich notatek.</w:t>
+      </w:r>
+    </w:p>
+    <w:p>
+      <w:pPr>
+        <w:keepNext/>
+        <w:numPr>
+          <w:ilvl w:val="0"/>
+          <w:numId w:val="7"/>
+        </w:numPr>
+      </w:pPr>
+      <w:r>
+        <w:rPr>
+          <w:b/>
+          <w:bCs/>
+        </w:rPr>
+        <w:t>Zarządzanie użytkownikami i uprawnieniami</w:t>
+      </w:r>
+      <w:r>
+        <w:t xml:space="preserve"> – Obsługa logowania i autoryzacji użytkowników w aplikacji oraz zarządzanie dostępem do konkretnych notatek.</w:t>
+      </w:r>
+    </w:p>
+    <w:p>
+      <w:pPr>
+        <w:keepNext/>
+      </w:pPr>
+      <w:r>
+        <w:pict w14:anchorId="594DB5F6">
+          <v:rect id="_x0000_i1044" style="width:0;height:1.5pt" o:hralign="center" o:hrstd="t" o:hr="t" fillcolor="#a0a0a0" stroked="f"/>
+        </w:pict>
+      </w:r>
+    </w:p>
+    <w:p>
+      <w:pPr>
+        <w:keepNext/>
+        <w:rPr>
+          <w:b/>
+          <w:bCs/>
+        </w:rPr>
+      </w:pPr>
+      <w:r>
+        <w:rPr>
+          <w:b/>
+          <w:bCs/>
+        </w:rPr>
+        <w:t>3. Integracja z Google Calendar</w:t>
+      </w:r>
+    </w:p>
+    <w:p>
+      <w:pPr>
+        <w:keepNext/>
+      </w:pPr>
+      <w:r>
+        <w:rPr>
+          <w:b/>
+          <w:bCs/>
+        </w:rPr>
+        <w:t>Technologia</w:t>
+      </w:r>
+      <w:r>
+        <w:t>: Google Calendar API</w:t>
+      </w:r>
+      <w:r>
+        <w:br/>
+      </w:r>
+      <w:r>
+        <w:rPr>
+          <w:b/>
+          <w:bCs/>
+        </w:rPr>
+        <w:t>Opis</w:t>
+      </w:r>
+      <w:r>
+        <w:t>:</w:t>
+      </w:r>
+      <w:r>
+        <w:br/>
+        <w:t>Aplikacja będzie zintegrowana z Google Calendar za pomocą API, co umożliwi synchronizację spotkań z kalendarzem użytkownika. Dzięki tej integracji, użytkownik będzie mógł łatwo przeglądać spotkania z poszczególnych dni, a każde spotkanie będzie miało link do odpowiednich podstron z notatkami.</w:t>
+      </w:r>
+    </w:p>
+    <w:p>
+      <w:pPr>
+        <w:keepNext/>
+      </w:pPr>
+      <w:r>
+        <w:rPr>
+          <w:b/>
+          <w:bCs/>
+        </w:rPr>
+        <w:t>Funkcjonalności</w:t>
+      </w:r>
+      <w:r>
+        <w:t>:</w:t>
+      </w:r>
+    </w:p>
+    <w:p>
+      <w:pPr>
+        <w:keepNext/>
+        <w:numPr>
+          <w:ilvl w:val="0"/>
+          <w:numId w:val="8"/>
+        </w:numPr>
+      </w:pPr>
+      <w:r>
+        <w:rPr>
+          <w:b/>
+          <w:bCs/>
+        </w:rPr>
+        <w:t>Synchronizacja z kalendarzem</w:t>
+      </w:r>
+      <w:r>
+        <w:t xml:space="preserve"> – Aplikacja będzie automatycznie dodawała spotkania do Google Calendar oraz generowała linki do odpowiednich notatek w aplikacji.</w:t>
+      </w:r>
+    </w:p>
+    <w:p>
+      <w:pPr>
+        <w:keepNext/>
+        <w:numPr>
+          <w:ilvl w:val="0"/>
+          <w:numId w:val="8"/>
+        </w:numPr>
+      </w:pPr>
+      <w:r>
+        <w:rPr>
+          <w:b/>
+          <w:bCs/>
+        </w:rPr>
+        <w:t>Podstrony notatek</w:t>
+      </w:r>
+      <w:r>
+        <w:t xml:space="preserve"> – Po kliknięciu w wydarzenie w kalendarzu, użytkownik będzie przekierowywany do podstrony, na której będą dostępne notatki, transkrypcje i inne materiały związane z danym spotkaniem.</w:t>
+      </w:r>
+    </w:p>
+    <w:p>
+      <w:pPr>
+        <w:keepNext/>
+      </w:pPr>
+      <w:r>
+        <w:pict w14:anchorId="154A8493">
+          <v:rect id="_x0000_i1045" style="width:0;height:1.5pt" o:hralign="center" o:hrstd="t" o:hr="t" fillcolor="#a0a0a0" stroked="f"/>
+        </w:pict>
+      </w:r>
+    </w:p>
+    <w:p>
+      <w:pPr>
+        <w:keepNext/>
+        <w:rPr>
+          <w:b/>
+          <w:bCs/>
+        </w:rPr>
+      </w:pPr>
+      <w:r>
+        <w:rPr>
+          <w:b/>
+          <w:bCs/>
+        </w:rPr>
+        <w:t>4. Transkrypcja mowy na tekst</w:t>
+      </w:r>
+      <w:r>
+        <w:rPr>
+          <w:b/>
+          <w:bCs/>
+        </w:rPr>
+        <w:t xml:space="preserve"> + nagrywanie telekonferencji</w:t>
+      </w:r>
+    </w:p>
+    <w:p>
+      <w:pPr>
+        <w:keepNext/>
+      </w:pPr>
+      <w:r>
+        <w:rPr>
+          <w:b/>
+          <w:bCs/>
+        </w:rPr>
+        <w:t>Technologie</w:t>
+      </w:r>
+      <w:r>
+        <w:t>: Python (Biblioteki do transkrypcji mowy)</w:t>
+      </w:r>
+      <w:r>
+        <w:br/>
+      </w:r>
+      <w:r>
+        <w:rPr>
+          <w:b/>
+          <w:bCs/>
+        </w:rPr>
+        <w:t>Opis</w:t>
+      </w:r>
+      <w:r>
+        <w:t>:</w:t>
+      </w:r>
+      <w:r>
+        <w:br/>
+        <w:t xml:space="preserve">Transkrypcja mowy na tekst będzie wykonywana przy użyciu bibliotek Python, takich jak </w:t>
+      </w:r>
+      <w:r>
+        <w:rPr>
+          <w:b/>
+          <w:bCs/>
+        </w:rPr>
+        <w:t>Whisper oraz Pyannote.audio</w:t>
+      </w:r>
+      <w:r>
+        <w:t xml:space="preserve">. Te biblioteki pozwolą na przekształcanie nagrań audio z </w:t>
+      </w:r>
+      <w:r>
+        <w:lastRenderedPageBreak/>
+        <w:t>rozmów w tekst, który będzie następnie zapisywany w formacie DOCS lub TXT.</w:t>
+      </w:r>
+      <w:r>
+        <w:t xml:space="preserve"> Do nagrywania ekranu będzie ( wstępnie ) wykorzystywana biblioteka </w:t>
+      </w:r>
+      <w:r>
+        <w:rPr>
+          <w:b/>
+          <w:bCs/>
+        </w:rPr>
+        <w:t>pyautogui.</w:t>
+      </w:r>
+    </w:p>
+    <w:p>
+      <w:pPr>
+        <w:keepNext/>
+      </w:pPr>
+      <w:r>
+        <w:rPr>
+          <w:b/>
+          <w:bCs/>
+        </w:rPr>
+        <w:t>Funkcjonalności</w:t>
+      </w:r>
+      <w:r>
+        <w:t>:</w:t>
+      </w:r>
+    </w:p>
+    <w:p>
+      <w:pPr>
+        <w:keepNext/>
+        <w:numPr>
+          <w:ilvl w:val="0"/>
+          <w:numId w:val="9"/>
+        </w:numPr>
+      </w:pPr>
+      <w:r>
+        <w:rPr>
+          <w:b/>
+          <w:bCs/>
+        </w:rPr>
+        <w:t>Transkrypcja mowy</w:t>
+      </w:r>
+      <w:r>
+        <w:t xml:space="preserve"> – Po zakończeniu spotkania, nagranie audio będzie analizowane i transkrybowane na tekst, który będzie następnie zapisany w odpowiednich plikach.</w:t>
+      </w:r>
+    </w:p>
+    <w:p>
+      <w:pPr>
+        <w:keepNext/>
+        <w:numPr>
+          <w:ilvl w:val="0"/>
+          <w:numId w:val="9"/>
+        </w:numPr>
+      </w:pPr>
+      <w:r>
+        <w:rPr>
+          <w:b/>
+          <w:bCs/>
+        </w:rPr>
+        <w:t>Identyfikacja mówcy</w:t>
+      </w:r>
+      <w:r>
+        <w:t xml:space="preserve"> – Opcjonalnie, algorytmy rozpoznawania mówcy (np. </w:t>
+      </w:r>
+      <w:r>
+        <w:rPr>
+          <w:b/>
+          <w:bCs/>
+        </w:rPr>
+        <w:t>Speaker Diarization</w:t>
+      </w:r>
+      <w:r>
+        <w:t>) mogą być używane do identyfikowania mówców w transkrypcji.</w:t>
+      </w:r>
+    </w:p>
+    <w:p>
+      <w:pPr>
+        <w:keepNext/>
+        <w:numPr>
+          <w:ilvl w:val="0"/>
+          <w:numId w:val="9"/>
+        </w:numPr>
+      </w:pPr>
+      <w:r>
+        <w:rPr>
+          <w:b/>
+          <w:bCs/>
+        </w:rPr>
+        <w:t>Jakość transkrypcji</w:t>
+      </w:r>
+      <w:r>
+        <w:t xml:space="preserve"> – Użytkownik może ustawić jakość transkrypcji (np. lepsza jakość dla wyraźniejszych nagrań, słabsza dla nagrań o niższej jakości).</w:t>
+      </w:r>
+    </w:p>
+    <w:p>
+      <w:pPr>
+        <w:keepNext/>
+      </w:pPr>
+    </w:p>
     <w:sectPr>
       <w:pgSz w:w="11906" w:h="16838"/>
       <w:pgMar w:top="1417" w:right="1417" w:bottom="1417" w:left="1417" w:header="708" w:footer="708" w:gutter="0"/>
@@ -3270,6 +3892,155 @@
     </w:lvl>
   </w:abstractNum>
   <w:abstractNum w:abstractNumId="1" w15:restartNumberingAfterBreak="0">
+    <w:nsid w:val="185106D3"/>
+    <w:multiLevelType w:val="multilevel"/>
+    <w:tmpl w:val="F0D01D5A"/>
+    <w:lvl w:ilvl="0">
+      <w:start w:val="1"/>
+      <w:numFmt w:val="bullet"/>
+      <w:lvlText w:val=""/>
+      <w:lvlJc w:val="left"/>
+      <w:pPr>
+        <w:tabs>
+          <w:tab w:val="num" w:pos="720"/>
+        </w:tabs>
+        <w:ind w:left="720" w:hanging="360"/>
+      </w:pPr>
+      <w:rPr>
+        <w:rFonts w:ascii="Symbol" w:hAnsi="Symbol" w:hint="default"/>
+        <w:sz w:val="20"/>
+      </w:rPr>
+    </w:lvl>
+    <w:lvl w:ilvl="1" w:tentative="1">
+      <w:start w:val="1"/>
+      <w:numFmt w:val="bullet"/>
+      <w:lvlText w:val="o"/>
+      <w:lvlJc w:val="left"/>
+      <w:pPr>
+        <w:tabs>
+          <w:tab w:val="num" w:pos="1440"/>
+        </w:tabs>
+        <w:ind w:left="1440" w:hanging="360"/>
+      </w:pPr>
+      <w:rPr>
+        <w:rFonts w:ascii="Courier New" w:hAnsi="Courier New" w:hint="default"/>
+        <w:sz w:val="20"/>
+      </w:rPr>
+    </w:lvl>
+    <w:lvl w:ilvl="2" w:tentative="1">
+      <w:start w:val="1"/>
+      <w:numFmt w:val="bullet"/>
+      <w:lvlText w:val=""/>
+      <w:lvlJc w:val="left"/>
+      <w:pPr>
+        <w:tabs>
+          <w:tab w:val="num" w:pos="2160"/>
+        </w:tabs>
+        <w:ind w:left="2160" w:hanging="360"/>
+      </w:pPr>
+      <w:rPr>
+        <w:rFonts w:ascii="Wingdings" w:hAnsi="Wingdings" w:hint="default"/>
+        <w:sz w:val="20"/>
+      </w:rPr>
+    </w:lvl>
+    <w:lvl w:ilvl="3" w:tentative="1">
+      <w:start w:val="1"/>
+      <w:numFmt w:val="bullet"/>
+      <w:lvlText w:val=""/>
+      <w:lvlJc w:val="left"/>
+      <w:pPr>
+        <w:tabs>
+          <w:tab w:val="num" w:pos="2880"/>
+        </w:tabs>
+        <w:ind w:left="2880" w:hanging="360"/>
+      </w:pPr>
+      <w:rPr>
+        <w:rFonts w:ascii="Wingdings" w:hAnsi="Wingdings" w:hint="default"/>
+        <w:sz w:val="20"/>
+      </w:rPr>
+    </w:lvl>
+    <w:lvl w:ilvl="4" w:tentative="1">
+      <w:start w:val="1"/>
+      <w:numFmt w:val="bullet"/>
+      <w:lvlText w:val=""/>
+      <w:lvlJc w:val="left"/>
+      <w:pPr>
+        <w:tabs>
+          <w:tab w:val="num" w:pos="3600"/>
+        </w:tabs>
+        <w:ind w:left="3600" w:hanging="360"/>
+      </w:pPr>
+      <w:rPr>
+        <w:rFonts w:ascii="Wingdings" w:hAnsi="Wingdings" w:hint="default"/>
+        <w:sz w:val="20"/>
+      </w:rPr>
+    </w:lvl>
+    <w:lvl w:ilvl="5" w:tentative="1">
+      <w:start w:val="1"/>
+      <w:numFmt w:val="bullet"/>
+      <w:lvlText w:val=""/>
+      <w:lvlJc w:val="left"/>
+      <w:pPr>
+        <w:tabs>
+          <w:tab w:val="num" w:pos="4320"/>
+        </w:tabs>
+        <w:ind w:left="4320" w:hanging="360"/>
+      </w:pPr>
+      <w:rPr>
+        <w:rFonts w:ascii="Wingdings" w:hAnsi="Wingdings" w:hint="default"/>
+        <w:sz w:val="20"/>
+      </w:rPr>
+    </w:lvl>
+    <w:lvl w:ilvl="6" w:tentative="1">
+      <w:start w:val="1"/>
+      <w:numFmt w:val="bullet"/>
+      <w:lvlText w:val=""/>
+      <w:lvlJc w:val="left"/>
+      <w:pPr>
+        <w:tabs>
+          <w:tab w:val="num" w:pos="5040"/>
+        </w:tabs>
+        <w:ind w:left="5040" w:hanging="360"/>
+      </w:pPr>
+      <w:rPr>
+        <w:rFonts w:ascii="Wingdings" w:hAnsi="Wingdings" w:hint="default"/>
+        <w:sz w:val="20"/>
+      </w:rPr>
+    </w:lvl>
+    <w:lvl w:ilvl="7" w:tentative="1">
+      <w:start w:val="1"/>
+      <w:numFmt w:val="bullet"/>
+      <w:lvlText w:val=""/>
+      <w:lvlJc w:val="left"/>
+      <w:pPr>
+        <w:tabs>
+          <w:tab w:val="num" w:pos="5760"/>
+        </w:tabs>
+        <w:ind w:left="5760" w:hanging="360"/>
+      </w:pPr>
+      <w:rPr>
+        <w:rFonts w:ascii="Wingdings" w:hAnsi="Wingdings" w:hint="default"/>
+        <w:sz w:val="20"/>
+      </w:rPr>
+    </w:lvl>
+    <w:lvl w:ilvl="8" w:tentative="1">
+      <w:start w:val="1"/>
+      <w:numFmt w:val="bullet"/>
+      <w:lvlText w:val=""/>
+      <w:lvlJc w:val="left"/>
+      <w:pPr>
+        <w:tabs>
+          <w:tab w:val="num" w:pos="6480"/>
+        </w:tabs>
+        <w:ind w:left="6480" w:hanging="360"/>
+      </w:pPr>
+      <w:rPr>
+        <w:rFonts w:ascii="Wingdings" w:hAnsi="Wingdings" w:hint="default"/>
+        <w:sz w:val="20"/>
+      </w:rPr>
+    </w:lvl>
+  </w:abstractNum>
+  <w:abstractNum w:abstractNumId="2" w15:restartNumberingAfterBreak="0">
     <w:nsid w:val="2D78039F"/>
     <w:multiLevelType w:val="multilevel"/>
     <w:tmpl w:val="1F30FBAC"/>
@@ -3382,7 +4153,7 @@
       </w:rPr>
     </w:lvl>
   </w:abstractNum>
-  <w:abstractNum w:abstractNumId="2" w15:restartNumberingAfterBreak="0">
+  <w:abstractNum w:abstractNumId="3" w15:restartNumberingAfterBreak="0">
     <w:nsid w:val="39FB1654"/>
     <w:multiLevelType w:val="multilevel"/>
     <w:tmpl w:val="769EFA2C"/>
@@ -3495,7 +4266,7 @@
       </w:rPr>
     </w:lvl>
   </w:abstractNum>
-  <w:abstractNum w:abstractNumId="3" w15:restartNumberingAfterBreak="0">
+  <w:abstractNum w:abstractNumId="4" w15:restartNumberingAfterBreak="0">
     <w:nsid w:val="3E70108D"/>
     <w:multiLevelType w:val="multilevel"/>
     <w:tmpl w:val="3DC4FA9A"/>
@@ -3608,7 +4379,156 @@
       </w:rPr>
     </w:lvl>
   </w:abstractNum>
-  <w:abstractNum w:abstractNumId="4" w15:restartNumberingAfterBreak="0">
+  <w:abstractNum w:abstractNumId="5" w15:restartNumberingAfterBreak="0">
+    <w:nsid w:val="40A36353"/>
+    <w:multiLevelType w:val="multilevel"/>
+    <w:tmpl w:val="6DF850EC"/>
+    <w:lvl w:ilvl="0">
+      <w:start w:val="1"/>
+      <w:numFmt w:val="bullet"/>
+      <w:lvlText w:val=""/>
+      <w:lvlJc w:val="left"/>
+      <w:pPr>
+        <w:tabs>
+          <w:tab w:val="num" w:pos="720"/>
+        </w:tabs>
+        <w:ind w:left="720" w:hanging="360"/>
+      </w:pPr>
+      <w:rPr>
+        <w:rFonts w:ascii="Symbol" w:hAnsi="Symbol" w:hint="default"/>
+        <w:sz w:val="20"/>
+      </w:rPr>
+    </w:lvl>
+    <w:lvl w:ilvl="1" w:tentative="1">
+      <w:start w:val="1"/>
+      <w:numFmt w:val="bullet"/>
+      <w:lvlText w:val="o"/>
+      <w:lvlJc w:val="left"/>
+      <w:pPr>
+        <w:tabs>
+          <w:tab w:val="num" w:pos="1440"/>
+        </w:tabs>
+        <w:ind w:left="1440" w:hanging="360"/>
+      </w:pPr>
+      <w:rPr>
+        <w:rFonts w:ascii="Courier New" w:hAnsi="Courier New" w:hint="default"/>
+        <w:sz w:val="20"/>
+      </w:rPr>
+    </w:lvl>
+    <w:lvl w:ilvl="2" w:tentative="1">
+      <w:start w:val="1"/>
+      <w:numFmt w:val="bullet"/>
+      <w:lvlText w:val=""/>
+      <w:lvlJc w:val="left"/>
+      <w:pPr>
+        <w:tabs>
+          <w:tab w:val="num" w:pos="2160"/>
+        </w:tabs>
+        <w:ind w:left="2160" w:hanging="360"/>
+      </w:pPr>
+      <w:rPr>
+        <w:rFonts w:ascii="Wingdings" w:hAnsi="Wingdings" w:hint="default"/>
+        <w:sz w:val="20"/>
+      </w:rPr>
+    </w:lvl>
+    <w:lvl w:ilvl="3" w:tentative="1">
+      <w:start w:val="1"/>
+      <w:numFmt w:val="bullet"/>
+      <w:lvlText w:val=""/>
+      <w:lvlJc w:val="left"/>
+      <w:pPr>
+        <w:tabs>
+          <w:tab w:val="num" w:pos="2880"/>
+        </w:tabs>
+        <w:ind w:left="2880" w:hanging="360"/>
+      </w:pPr>
+      <w:rPr>
+        <w:rFonts w:ascii="Wingdings" w:hAnsi="Wingdings" w:hint="default"/>
+        <w:sz w:val="20"/>
+      </w:rPr>
+    </w:lvl>
+    <w:lvl w:ilvl="4" w:tentative="1">
+      <w:start w:val="1"/>
+      <w:numFmt w:val="bullet"/>
+      <w:lvlText w:val=""/>
+      <w:lvlJc w:val="left"/>
+      <w:pPr>
+        <w:tabs>
+          <w:tab w:val="num" w:pos="3600"/>
+        </w:tabs>
+        <w:ind w:left="3600" w:hanging="360"/>
+      </w:pPr>
+      <w:rPr>
+        <w:rFonts w:ascii="Wingdings" w:hAnsi="Wingdings" w:hint="default"/>
+        <w:sz w:val="20"/>
+      </w:rPr>
+    </w:lvl>
+    <w:lvl w:ilvl="5" w:tentative="1">
+      <w:start w:val="1"/>
+      <w:numFmt w:val="bullet"/>
+      <w:lvlText w:val=""/>
+      <w:lvlJc w:val="left"/>
+      <w:pPr>
+        <w:tabs>
+          <w:tab w:val="num" w:pos="4320"/>
+        </w:tabs>
+        <w:ind w:left="4320" w:hanging="360"/>
+      </w:pPr>
+      <w:rPr>
+        <w:rFonts w:ascii="Wingdings" w:hAnsi="Wingdings" w:hint="default"/>
+        <w:sz w:val="20"/>
+      </w:rPr>
+    </w:lvl>
+    <w:lvl w:ilvl="6" w:tentative="1">
+      <w:start w:val="1"/>
+      <w:numFmt w:val="bullet"/>
+      <w:lvlText w:val=""/>
+      <w:lvlJc w:val="left"/>
+      <w:pPr>
+        <w:tabs>
+          <w:tab w:val="num" w:pos="5040"/>
+        </w:tabs>
+        <w:ind w:left="5040" w:hanging="360"/>
+      </w:pPr>
+      <w:rPr>
+        <w:rFonts w:ascii="Wingdings" w:hAnsi="Wingdings" w:hint="default"/>
+        <w:sz w:val="20"/>
+      </w:rPr>
+    </w:lvl>
+    <w:lvl w:ilvl="7" w:tentative="1">
+      <w:start w:val="1"/>
+      <w:numFmt w:val="bullet"/>
+      <w:lvlText w:val=""/>
+      <w:lvlJc w:val="left"/>
+      <w:pPr>
+        <w:tabs>
+          <w:tab w:val="num" w:pos="5760"/>
+        </w:tabs>
+        <w:ind w:left="5760" w:hanging="360"/>
+      </w:pPr>
+      <w:rPr>
+        <w:rFonts w:ascii="Wingdings" w:hAnsi="Wingdings" w:hint="default"/>
+        <w:sz w:val="20"/>
+      </w:rPr>
+    </w:lvl>
+    <w:lvl w:ilvl="8" w:tentative="1">
+      <w:start w:val="1"/>
+      <w:numFmt w:val="bullet"/>
+      <w:lvlText w:val=""/>
+      <w:lvlJc w:val="left"/>
+      <w:pPr>
+        <w:tabs>
+          <w:tab w:val="num" w:pos="6480"/>
+        </w:tabs>
+        <w:ind w:left="6480" w:hanging="360"/>
+      </w:pPr>
+      <w:rPr>
+        <w:rFonts w:ascii="Wingdings" w:hAnsi="Wingdings" w:hint="default"/>
+        <w:sz w:val="20"/>
+      </w:rPr>
+    </w:lvl>
+  </w:abstractNum>
+  <w:abstractNum w:abstractNumId="6" w15:restartNumberingAfterBreak="0">
     <w:nsid w:val="46C776B5"/>
     <w:multiLevelType w:val="multilevel"/>
     <w:tmpl w:val="9F04ED08"/>
@@ -3721,20 +4641,330 @@
       </w:rPr>
     </w:lvl>
   </w:abstractNum>
+  <w:abstractNum w:abstractNumId="7" w15:restartNumberingAfterBreak="0">
+    <w:nsid w:val="5BAD4674"/>
+    <w:multiLevelType w:val="multilevel"/>
+    <w:tmpl w:val="39806F3A"/>
+    <w:lvl w:ilvl="0">
+      <w:start w:val="1"/>
+      <w:numFmt w:val="bullet"/>
+      <w:lvlText w:val=""/>
+      <w:lvlJc w:val="left"/>
+      <w:pPr>
+        <w:tabs>
+          <w:tab w:val="num" w:pos="720"/>
+        </w:tabs>
+        <w:ind w:left="720" w:hanging="360"/>
+      </w:pPr>
+      <w:rPr>
+        <w:rFonts w:ascii="Symbol" w:hAnsi="Symbol" w:hint="default"/>
+        <w:sz w:val="20"/>
+      </w:rPr>
+    </w:lvl>
+    <w:lvl w:ilvl="1" w:tentative="1">
+      <w:start w:val="1"/>
+      <w:numFmt w:val="bullet"/>
+      <w:lvlText w:val="o"/>
+      <w:lvlJc w:val="left"/>
+      <w:pPr>
+        <w:tabs>
+          <w:tab w:val="num" w:pos="1440"/>
+        </w:tabs>
+        <w:ind w:left="1440" w:hanging="360"/>
+      </w:pPr>
+      <w:rPr>
+        <w:rFonts w:ascii="Courier New" w:hAnsi="Courier New" w:hint="default"/>
+        <w:sz w:val="20"/>
+      </w:rPr>
+    </w:lvl>
+    <w:lvl w:ilvl="2" w:tentative="1">
+      <w:start w:val="1"/>
+      <w:numFmt w:val="bullet"/>
+      <w:lvlText w:val=""/>
+      <w:lvlJc w:val="left"/>
+      <w:pPr>
+        <w:tabs>
+          <w:tab w:val="num" w:pos="2160"/>
+        </w:tabs>
+        <w:ind w:left="2160" w:hanging="360"/>
+      </w:pPr>
+      <w:rPr>
+        <w:rFonts w:ascii="Wingdings" w:hAnsi="Wingdings" w:hint="default"/>
+        <w:sz w:val="20"/>
+      </w:rPr>
+    </w:lvl>
+    <w:lvl w:ilvl="3" w:tentative="1">
+      <w:start w:val="1"/>
+      <w:numFmt w:val="bullet"/>
+      <w:lvlText w:val=""/>
+      <w:lvlJc w:val="left"/>
+      <w:pPr>
+        <w:tabs>
+          <w:tab w:val="num" w:pos="2880"/>
+        </w:tabs>
+        <w:ind w:left="2880" w:hanging="360"/>
+      </w:pPr>
+      <w:rPr>
+        <w:rFonts w:ascii="Wingdings" w:hAnsi="Wingdings" w:hint="default"/>
+        <w:sz w:val="20"/>
+      </w:rPr>
+    </w:lvl>
+    <w:lvl w:ilvl="4" w:tentative="1">
+      <w:start w:val="1"/>
+      <w:numFmt w:val="bullet"/>
+      <w:lvlText w:val=""/>
+      <w:lvlJc w:val="left"/>
+      <w:pPr>
+        <w:tabs>
+          <w:tab w:val="num" w:pos="3600"/>
+        </w:tabs>
+        <w:ind w:left="3600" w:hanging="360"/>
+      </w:pPr>
+      <w:rPr>
+        <w:rFonts w:ascii="Wingdings" w:hAnsi="Wingdings" w:hint="default"/>
+        <w:sz w:val="20"/>
+      </w:rPr>
+    </w:lvl>
+    <w:lvl w:ilvl="5" w:tentative="1">
+      <w:start w:val="1"/>
+      <w:numFmt w:val="bullet"/>
+      <w:lvlText w:val=""/>
+      <w:lvlJc w:val="left"/>
+      <w:pPr>
+        <w:tabs>
+          <w:tab w:val="num" w:pos="4320"/>
+        </w:tabs>
+        <w:ind w:left="4320" w:hanging="360"/>
+      </w:pPr>
+      <w:rPr>
+        <w:rFonts w:ascii="Wingdings" w:hAnsi="Wingdings" w:hint="default"/>
+        <w:sz w:val="20"/>
+      </w:rPr>
+    </w:lvl>
+    <w:lvl w:ilvl="6" w:tentative="1">
+      <w:start w:val="1"/>
+      <w:numFmt w:val="bullet"/>
+      <w:lvlText w:val=""/>
+      <w:lvlJc w:val="left"/>
+      <w:pPr>
+        <w:tabs>
+          <w:tab w:val="num" w:pos="5040"/>
+        </w:tabs>
+        <w:ind w:left="5040" w:hanging="360"/>
+      </w:pPr>
+      <w:rPr>
+        <w:rFonts w:ascii="Wingdings" w:hAnsi="Wingdings" w:hint="default"/>
+        <w:sz w:val="20"/>
+      </w:rPr>
+    </w:lvl>
+    <w:lvl w:ilvl="7" w:tentative="1">
+      <w:start w:val="1"/>
+      <w:numFmt w:val="bullet"/>
+      <w:lvlText w:val=""/>
+      <w:lvlJc w:val="left"/>
+      <w:pPr>
+        <w:tabs>
+          <w:tab w:val="num" w:pos="5760"/>
+        </w:tabs>
+        <w:ind w:left="5760" w:hanging="360"/>
+      </w:pPr>
+      <w:rPr>
+        <w:rFonts w:ascii="Wingdings" w:hAnsi="Wingdings" w:hint="default"/>
+        <w:sz w:val="20"/>
+      </w:rPr>
+    </w:lvl>
+    <w:lvl w:ilvl="8" w:tentative="1">
+      <w:start w:val="1"/>
+      <w:numFmt w:val="bullet"/>
+      <w:lvlText w:val=""/>
+      <w:lvlJc w:val="left"/>
+      <w:pPr>
+        <w:tabs>
+          <w:tab w:val="num" w:pos="6480"/>
+        </w:tabs>
+        <w:ind w:left="6480" w:hanging="360"/>
+      </w:pPr>
+      <w:rPr>
+        <w:rFonts w:ascii="Wingdings" w:hAnsi="Wingdings" w:hint="default"/>
+        <w:sz w:val="20"/>
+      </w:rPr>
+    </w:lvl>
+  </w:abstractNum>
+  <w:abstractNum w:abstractNumId="8" w15:restartNumberingAfterBreak="0">
+    <w:nsid w:val="73305593"/>
+    <w:multiLevelType w:val="multilevel"/>
+    <w:tmpl w:val="62D05E06"/>
+    <w:lvl w:ilvl="0">
+      <w:start w:val="1"/>
+      <w:numFmt w:val="bullet"/>
+      <w:lvlText w:val=""/>
+      <w:lvlJc w:val="left"/>
+      <w:pPr>
+        <w:tabs>
+          <w:tab w:val="num" w:pos="720"/>
+        </w:tabs>
+        <w:ind w:left="720" w:hanging="360"/>
+      </w:pPr>
+      <w:rPr>
+        <w:rFonts w:ascii="Symbol" w:hAnsi="Symbol" w:hint="default"/>
+        <w:sz w:val="20"/>
+      </w:rPr>
+    </w:lvl>
+    <w:lvl w:ilvl="1" w:tentative="1">
+      <w:start w:val="1"/>
+      <w:numFmt w:val="bullet"/>
+      <w:lvlText w:val="o"/>
+      <w:lvlJc w:val="left"/>
+      <w:pPr>
+        <w:tabs>
+          <w:tab w:val="num" w:pos="1440"/>
+        </w:tabs>
+        <w:ind w:left="1440" w:hanging="360"/>
+      </w:pPr>
+      <w:rPr>
+        <w:rFonts w:ascii="Courier New" w:hAnsi="Courier New" w:hint="default"/>
+        <w:sz w:val="20"/>
+      </w:rPr>
+    </w:lvl>
+    <w:lvl w:ilvl="2" w:tentative="1">
+      <w:start w:val="1"/>
+      <w:numFmt w:val="bullet"/>
+      <w:lvlText w:val=""/>
+      <w:lvlJc w:val="left"/>
+      <w:pPr>
+        <w:tabs>
+          <w:tab w:val="num" w:pos="2160"/>
+        </w:tabs>
+        <w:ind w:left="2160" w:hanging="360"/>
+      </w:pPr>
+      <w:rPr>
+        <w:rFonts w:ascii="Wingdings" w:hAnsi="Wingdings" w:hint="default"/>
+        <w:sz w:val="20"/>
+      </w:rPr>
+    </w:lvl>
+    <w:lvl w:ilvl="3" w:tentative="1">
+      <w:start w:val="1"/>
+      <w:numFmt w:val="bullet"/>
+      <w:lvlText w:val=""/>
+      <w:lvlJc w:val="left"/>
+      <w:pPr>
+        <w:tabs>
+          <w:tab w:val="num" w:pos="2880"/>
+        </w:tabs>
+        <w:ind w:left="2880" w:hanging="360"/>
+      </w:pPr>
+      <w:rPr>
+        <w:rFonts w:ascii="Wingdings" w:hAnsi="Wingdings" w:hint="default"/>
+        <w:sz w:val="20"/>
+      </w:rPr>
+    </w:lvl>
+    <w:lvl w:ilvl="4" w:tentative="1">
+      <w:start w:val="1"/>
+      <w:numFmt w:val="bullet"/>
+      <w:lvlText w:val=""/>
+      <w:lvlJc w:val="left"/>
+      <w:pPr>
+        <w:tabs>
+          <w:tab w:val="num" w:pos="3600"/>
+        </w:tabs>
+        <w:ind w:left="3600" w:hanging="360"/>
+      </w:pPr>
+      <w:rPr>
+        <w:rFonts w:ascii="Wingdings" w:hAnsi="Wingdings" w:hint="default"/>
+        <w:sz w:val="20"/>
+      </w:rPr>
+    </w:lvl>
+    <w:lvl w:ilvl="5" w:tentative="1">
+      <w:start w:val="1"/>
+      <w:numFmt w:val="bullet"/>
+      <w:lvlText w:val=""/>
+      <w:lvlJc w:val="left"/>
+      <w:pPr>
+        <w:tabs>
+          <w:tab w:val="num" w:pos="4320"/>
+        </w:tabs>
+        <w:ind w:left="4320" w:hanging="360"/>
+      </w:pPr>
+      <w:rPr>
+        <w:rFonts w:ascii="Wingdings" w:hAnsi="Wingdings" w:hint="default"/>
+        <w:sz w:val="20"/>
+      </w:rPr>
+    </w:lvl>
+    <w:lvl w:ilvl="6" w:tentative="1">
+      <w:start w:val="1"/>
+      <w:numFmt w:val="bullet"/>
+      <w:lvlText w:val=""/>
+      <w:lvlJc w:val="left"/>
+      <w:pPr>
+        <w:tabs>
+          <w:tab w:val="num" w:pos="5040"/>
+        </w:tabs>
+        <w:ind w:left="5040" w:hanging="360"/>
+      </w:pPr>
+      <w:rPr>
+        <w:rFonts w:ascii="Wingdings" w:hAnsi="Wingdings" w:hint="default"/>
+        <w:sz w:val="20"/>
+      </w:rPr>
+    </w:lvl>
+    <w:lvl w:ilvl="7" w:tentative="1">
+      <w:start w:val="1"/>
+      <w:numFmt w:val="bullet"/>
+      <w:lvlText w:val=""/>
+      <w:lvlJc w:val="left"/>
+      <w:pPr>
+        <w:tabs>
+          <w:tab w:val="num" w:pos="5760"/>
+        </w:tabs>
+        <w:ind w:left="5760" w:hanging="360"/>
+      </w:pPr>
+      <w:rPr>
+        <w:rFonts w:ascii="Wingdings" w:hAnsi="Wingdings" w:hint="default"/>
+        <w:sz w:val="20"/>
+      </w:rPr>
+    </w:lvl>
+    <w:lvl w:ilvl="8" w:tentative="1">
+      <w:start w:val="1"/>
+      <w:numFmt w:val="bullet"/>
+      <w:lvlText w:val=""/>
+      <w:lvlJc w:val="left"/>
+      <w:pPr>
+        <w:tabs>
+          <w:tab w:val="num" w:pos="6480"/>
+        </w:tabs>
+        <w:ind w:left="6480" w:hanging="360"/>
+      </w:pPr>
+      <w:rPr>
+        <w:rFonts w:ascii="Wingdings" w:hAnsi="Wingdings" w:hint="default"/>
+        <w:sz w:val="20"/>
+      </w:rPr>
+    </w:lvl>
+  </w:abstractNum>
   <w:num w:numId="1" w16cid:durableId="307324295">
-    <w:abstractNumId w:val="1"/>
+    <w:abstractNumId w:val="2"/>
   </w:num>
   <w:num w:numId="2" w16cid:durableId="959843140">
-    <w:abstractNumId w:val="3"/>
+    <w:abstractNumId w:val="4"/>
   </w:num>
   <w:num w:numId="3" w16cid:durableId="1117875300">
     <w:abstractNumId w:val="0"/>
   </w:num>
   <w:num w:numId="4" w16cid:durableId="363139308">
-    <w:abstractNumId w:val="4"/>
+    <w:abstractNumId w:val="6"/>
   </w:num>
   <w:num w:numId="5" w16cid:durableId="584149529">
-    <w:abstractNumId w:val="2"/>
+    <w:abstractNumId w:val="3"/>
+  </w:num>
+  <w:num w:numId="6" w16cid:durableId="2011830773">
+    <w:abstractNumId w:val="5"/>
+  </w:num>
+  <w:num w:numId="7" w16cid:durableId="1065252480">
+    <w:abstractNumId w:val="8"/>
+  </w:num>
+  <w:num w:numId="8" w16cid:durableId="879905353">
+    <w:abstractNumId w:val="7"/>
+  </w:num>
+  <w:num w:numId="9" w16cid:durableId="1138378699">
+    <w:abstractNumId w:val="1"/>
   </w:num>
 </w:numbering>
 </file>
@@ -4340,7 +5570,6 @@
   <w:style w:type="character" w:default="1" w:styleId="Domylnaczcionkaakapitu">
     <w:name w:val="Default Paragraph Font"/>
     <w:uiPriority w:val="1"/>
-    <w:semiHidden/>
     <w:unhideWhenUsed/>
   </w:style>
   <w:style w:type="table" w:default="1" w:styleId="Standardowy">

</xml_diff>

<commit_message>
nowe requirements i poprawiony docx
</commit_message>
<xml_diff>
--- a/docs/Dokumentacja_wymagan.docx
+++ b/docs/Dokumentacja_wymagan.docx
@@ -1,6 +1,6 @@
 
 <file path=word/document.xml><?xml version="1.0" encoding="utf-8"?>
-<w:document xmlns:wpc="http://schemas.microsoft.com/office/word/2010/wordprocessingCanvas" xmlns:cx="http://schemas.microsoft.com/office/drawing/2014/chartex" xmlns:cx1="http://schemas.microsoft.com/office/drawing/2015/9/8/chartex" xmlns:cx2="http://schemas.microsoft.com/office/drawing/2015/10/21/chartex" xmlns:cx3="http://schemas.microsoft.com/office/drawing/2016/5/9/chartex" xmlns:cx4="http://schemas.microsoft.com/office/drawing/2016/5/10/chartex" xmlns:cx5="http://schemas.microsoft.com/office/drawing/2016/5/11/chartex" xmlns:cx6="http://schemas.microsoft.com/office/drawing/2016/5/12/chartex" xmlns:cx7="http://schemas.microsoft.com/office/drawing/2016/5/13/chartex" xmlns:cx8="http://schemas.microsoft.com/office/drawing/2016/5/14/chartex" xmlns:mc="http://schemas.openxmlformats.org/markup-compatibility/2006" xmlns:aink="http://schemas.microsoft.com/office/drawing/2016/ink" xmlns:am3d="http://schemas.microsoft.com/office/drawing/2017/model3d" xmlns:o="urn:schemas-microsoft-com:office:office" xmlns:oel="http://schemas.microsoft.com/office/2019/extlst" xmlns:r="http://schemas.openxmlformats.org/officeDocument/2006/relationships" xmlns:m="http://schemas.openxmlformats.org/officeDocument/2006/math" xmlns:v="urn:schemas-microsoft-com:vml" xmlns:wp14="http://schemas.microsoft.com/office/word/2010/wordprocessingDrawing" xmlns:wp="http://schemas.openxmlformats.org/drawingml/2006/wordprocessingDrawing" xmlns:w10="urn:schemas-microsoft-com:office:word" xmlns:w="http://schemas.openxmlformats.org/wordprocessingml/2006/main" xmlns:w14="http://schemas.microsoft.com/office/word/2010/wordml" xmlns:w15="http://schemas.microsoft.com/office/word/2012/wordml" xmlns:w16cex="http://schemas.microsoft.com/office/word/2018/wordml/cex" xmlns:w16cid="http://schemas.microsoft.com/office/word/2016/wordml/cid" xmlns:w16="http://schemas.microsoft.com/office/word/2018/wordml" xmlns:w16du="http://schemas.microsoft.com/office/word/2023/wordml/word16du" xmlns:w16sdtdh="http://schemas.microsoft.com/office/word/2020/wordml/sdtdatahash" xmlns:w16se="http://schemas.microsoft.com/office/word/2015/wordml/symex" xmlns:wpg="http://schemas.microsoft.com/office/word/2010/wordprocessingGroup" xmlns:wpi="http://schemas.microsoft.com/office/word/2010/wordprocessingInk" xmlns:wne="http://schemas.microsoft.com/office/word/2006/wordml" xmlns:wps="http://schemas.microsoft.com/office/word/2010/wordprocessingShape" mc:Ignorable="w14 w15 w16se w16cid w16 w16cex w16sdtdh w16du wp14">
+<w:document xmlns:wpc="http://schemas.microsoft.com/office/word/2010/wordprocessingCanvas" xmlns:cx="http://schemas.microsoft.com/office/drawing/2014/chartex" xmlns:cx1="http://schemas.microsoft.com/office/drawing/2015/9/8/chartex" xmlns:cx2="http://schemas.microsoft.com/office/drawing/2015/10/21/chartex" xmlns:cx3="http://schemas.microsoft.com/office/drawing/2016/5/9/chartex" xmlns:cx4="http://schemas.microsoft.com/office/drawing/2016/5/10/chartex" xmlns:cx5="http://schemas.microsoft.com/office/drawing/2016/5/11/chartex" xmlns:cx6="http://schemas.microsoft.com/office/drawing/2016/5/12/chartex" xmlns:cx7="http://schemas.microsoft.com/office/drawing/2016/5/13/chartex" xmlns:cx8="http://schemas.microsoft.com/office/drawing/2016/5/14/chartex" xmlns:mc="http://schemas.openxmlformats.org/markup-compatibility/2006" xmlns:aink="http://schemas.microsoft.com/office/drawing/2016/ink" xmlns:am3d="http://schemas.microsoft.com/office/drawing/2017/model3d" xmlns:o="urn:schemas-microsoft-com:office:office" xmlns:oel="http://schemas.microsoft.com/office/2019/extlst" xmlns:r="http://schemas.openxmlformats.org/officeDocument/2006/relationships" xmlns:m="http://schemas.openxmlformats.org/officeDocument/2006/math" xmlns:v="urn:schemas-microsoft-com:vml" xmlns:wp14="http://schemas.microsoft.com/office/word/2010/wordprocessingDrawing" xmlns:wp="http://schemas.openxmlformats.org/drawingml/2006/wordprocessingDrawing" xmlns:w10="urn:schemas-microsoft-com:office:word" xmlns:w="http://schemas.openxmlformats.org/wordprocessingml/2006/main" xmlns:w14="http://schemas.microsoft.com/office/word/2010/wordml" xmlns:w15="http://schemas.microsoft.com/office/word/2012/wordml" xmlns:w16cex="http://schemas.microsoft.com/office/word/2018/wordml/cex" xmlns:w16cid="http://schemas.microsoft.com/office/word/2016/wordml/cid" xmlns:w16="http://schemas.microsoft.com/office/word/2018/wordml" xmlns:w16du="http://schemas.microsoft.com/office/word/2023/wordml/word16du" xmlns:w16sdtdh="http://schemas.microsoft.com/office/word/2020/wordml/sdtdatahash" xmlns:w16sdtfl="http://schemas.microsoft.com/office/word/2024/wordml/sdtformatlock" xmlns:w16se="http://schemas.microsoft.com/office/word/2015/wordml/symex" xmlns:wpg="http://schemas.microsoft.com/office/word/2010/wordprocessingGroup" xmlns:wpi="http://schemas.microsoft.com/office/word/2010/wordprocessingInk" xmlns:wne="http://schemas.microsoft.com/office/word/2006/wordml" xmlns:wps="http://schemas.microsoft.com/office/word/2010/wordprocessingShape" mc:Ignorable="w14 w15 w16se w16cid w16 w16cex w16sdtdh w16sdtfl w16du wp14">
   <w:body>
     <w:p>
       <w:pPr>
@@ -252,7 +252,35 @@
         <w:rPr>
           <w:color w:val="000000"/>
         </w:rPr>
-        <w:t>Zoom, Google Meet, MS Teams – narzędzia służące do prowadzenia telekonferencji, któr</w:t>
+        <w:t xml:space="preserve">Zoom, Google </w:t>
+      </w:r>
+      <w:proofErr w:type="spellStart"/>
+      <w:r>
+        <w:rPr>
+          <w:color w:val="000000"/>
+        </w:rPr>
+        <w:t>Meet</w:t>
+      </w:r>
+      <w:proofErr w:type="spellEnd"/>
+      <w:r>
+        <w:rPr>
+          <w:color w:val="000000"/>
+        </w:rPr>
+        <w:t xml:space="preserve">, MS </w:t>
+      </w:r>
+      <w:proofErr w:type="spellStart"/>
+      <w:r>
+        <w:rPr>
+          <w:color w:val="000000"/>
+        </w:rPr>
+        <w:t>Teams</w:t>
+      </w:r>
+      <w:proofErr w:type="spellEnd"/>
+      <w:r>
+        <w:rPr>
+          <w:color w:val="000000"/>
+        </w:rPr>
+        <w:t xml:space="preserve"> – narzędzia służące do prowadzenia telekonferencji, któr</w:t>
       </w:r>
       <w:r>
         <w:t>e</w:t>
@@ -339,9 +367,19 @@
           <w:between w:val="nil"/>
         </w:pBdr>
       </w:pPr>
-      <w:r>
-        <w:t>App_Calendar_Actions - Utworzenie eventu w Google Calendar</w:t>
-      </w:r>
+      <w:proofErr w:type="spellStart"/>
+      <w:r>
+        <w:t>App_Calendar_Actions</w:t>
+      </w:r>
+      <w:proofErr w:type="spellEnd"/>
+      <w:r>
+        <w:t xml:space="preserve"> - Utworzenie eventu w Google </w:t>
+      </w:r>
+      <w:proofErr w:type="spellStart"/>
+      <w:r>
+        <w:t>Calendar</w:t>
+      </w:r>
+      <w:proofErr w:type="spellEnd"/>
     </w:p>
     <w:p>
       <w:pPr>
@@ -357,8 +395,21 @@
           <w:between w:val="nil"/>
         </w:pBdr>
       </w:pPr>
-      <w:r>
-        <w:t>App_User_Actions - Rozpoczęcie, zakończenie procesu nagrywania. Zmiana ustawień aplikacji (jakość nagrania, język transkrypcji, użyte narzędzie telekonferencyjne, maksymalna ilość miejsca na dysku, którą może wykorzystać aplikacja na przechowywanie Notes). Umożliwienie przeglądania notatek (lokalnie - pliki, online - na stronie internetowej). Szukanie słów kluczowych w notatkach (lokalnie). Logowanie do Google Calendar (w celu integracji)</w:t>
+      <w:proofErr w:type="spellStart"/>
+      <w:r>
+        <w:t>App_User_Actions</w:t>
+      </w:r>
+      <w:proofErr w:type="spellEnd"/>
+      <w:r>
+        <w:t xml:space="preserve"> - Rozpoczęcie, zakończenie procesu nagrywania. Zmiana ustawień aplikacji (jakość nagrania, język transkrypcji, użyte narzędzie telekonferencyjne, maksymalna ilość miejsca na dysku, którą może wykorzystać aplikacja na przechowywanie Notes). Umożliwienie przeglądania notatek (lokalnie - pliki, online - na stronie internetowej). Szukanie słów kluczowych w notatkach (lokalnie). Logowanie do Google </w:t>
+      </w:r>
+      <w:proofErr w:type="spellStart"/>
+      <w:r>
+        <w:t>Calendar</w:t>
+      </w:r>
+      <w:proofErr w:type="spellEnd"/>
+      <w:r>
+        <w:t xml:space="preserve"> (w celu integracji)</w:t>
       </w:r>
     </w:p>
     <w:p>
@@ -375,14 +426,13 @@
           <w:between w:val="nil"/>
         </w:pBdr>
       </w:pPr>
-      <w:r>
-        <w:t>User_Calendar_Act</w:t>
-      </w:r>
-      <w:r>
-        <w:t>f</w:t>
-      </w:r>
-      <w:r>
-        <w:t>ions - Umożliwienie przeglądania notatek przez URL (online - na stronie internetowej)</w:t>
+      <w:proofErr w:type="spellStart"/>
+      <w:r>
+        <w:t>User_Calendar_Actions</w:t>
+      </w:r>
+      <w:proofErr w:type="spellEnd"/>
+      <w:r>
+        <w:t xml:space="preserve"> - Umożliwienie przeglądania notatek przez URL (online - na stronie internetowej)</w:t>
       </w:r>
       <w:r>
         <w:rPr>
@@ -427,27 +477,14 @@
       <w:r>
         <w:t xml:space="preserve">Tabela </w:t>
       </w:r>
-      <w:r>
-        <w:fldChar w:fldCharType="begin"/>
-      </w:r>
-      <w:r>
-        <w:instrText xml:space="preserve"> SEQ Tabela \* ARABIC </w:instrText>
-      </w:r>
-      <w:r>
-        <w:fldChar w:fldCharType="separate"/>
-      </w:r>
-      <w:r>
-        <w:rPr>
-          <w:noProof/>
-        </w:rPr>
-        <w:t>1</w:t>
-      </w:r>
-      <w:r>
-        <w:rPr>
-          <w:noProof/>
-        </w:rPr>
-        <w:fldChar w:fldCharType="end"/>
-      </w:r>
+      <w:fldSimple w:instr=" SEQ Tabela \* ARABIC ">
+        <w:r>
+          <w:rPr>
+            <w:noProof/>
+          </w:rPr>
+          <w:t>1</w:t>
+        </w:r>
+      </w:fldSimple>
       <w:r>
         <w:t xml:space="preserve"> Macierz kompetencji zespołu</w:t>
       </w:r>
@@ -589,9 +626,11 @@
             <w:pPr>
               <w:spacing w:line="259" w:lineRule="auto"/>
             </w:pPr>
+            <w:proofErr w:type="spellStart"/>
             <w:r>
               <w:t>Python</w:t>
             </w:r>
+            <w:proofErr w:type="spellEnd"/>
           </w:p>
         </w:tc>
         <w:tc>
@@ -718,8 +757,13 @@
             <w:pPr>
               <w:spacing w:line="259" w:lineRule="auto"/>
             </w:pPr>
-            <w:r>
-              <w:t>Eclipse JS</w:t>
+            <w:proofErr w:type="spellStart"/>
+            <w:r>
+              <w:t>Eclipse</w:t>
+            </w:r>
+            <w:proofErr w:type="spellEnd"/>
+            <w:r>
+              <w:t xml:space="preserve"> JS</w:t>
             </w:r>
           </w:p>
         </w:tc>
@@ -1372,8 +1416,21 @@
               <w:spacing w:after="0" w:line="240" w:lineRule="auto"/>
             </w:pPr>
             <w:r>
-              <w:t>Działa na Zoom, MS Teams, Google Meet</w:t>
-            </w:r>
+              <w:t xml:space="preserve">Działa na Zoom, MS </w:t>
+            </w:r>
+            <w:proofErr w:type="spellStart"/>
+            <w:r>
+              <w:t>Teams</w:t>
+            </w:r>
+            <w:proofErr w:type="spellEnd"/>
+            <w:r>
+              <w:t xml:space="preserve">, Google </w:t>
+            </w:r>
+            <w:proofErr w:type="spellStart"/>
+            <w:r>
+              <w:t>Meet</w:t>
+            </w:r>
+            <w:proofErr w:type="spellEnd"/>
           </w:p>
         </w:tc>
         <w:tc>
@@ -1550,8 +1607,21 @@
               <w:spacing w:after="0" w:line="240" w:lineRule="auto"/>
             </w:pPr>
             <w:r>
-              <w:t>Notatki .docx i .txt Nagranie video .mp4 Zrzuty ekranu .png</w:t>
-            </w:r>
+              <w:t>Notatki .</w:t>
+            </w:r>
+            <w:proofErr w:type="spellStart"/>
+            <w:r>
+              <w:t>docx</w:t>
+            </w:r>
+            <w:proofErr w:type="spellEnd"/>
+            <w:r>
+              <w:t xml:space="preserve"> i .txt Nagranie video .mp4 Zrzuty ekranu .</w:t>
+            </w:r>
+            <w:proofErr w:type="spellStart"/>
+            <w:r>
+              <w:t>png</w:t>
+            </w:r>
+            <w:proofErr w:type="spellEnd"/>
           </w:p>
         </w:tc>
         <w:tc>
@@ -1706,7 +1776,21 @@
               <w:rPr>
                 <w:b/>
               </w:rPr>
-              <w:t>Czy spotkanie ma mieć timestampy?</w:t>
+              <w:t xml:space="preserve">Czy spotkanie ma mieć </w:t>
+            </w:r>
+            <w:proofErr w:type="spellStart"/>
+            <w:r>
+              <w:rPr>
+                <w:b/>
+              </w:rPr>
+              <w:t>timestampy</w:t>
+            </w:r>
+            <w:proofErr w:type="spellEnd"/>
+            <w:r>
+              <w:rPr>
+                <w:b/>
+              </w:rPr>
+              <w:t>?</w:t>
             </w:r>
           </w:p>
         </w:tc>
@@ -2012,7 +2096,15 @@
               <w:spacing w:after="0" w:line="240" w:lineRule="auto"/>
             </w:pPr>
             <w:r>
-              <w:t>Za pomocą plików .docx i .txt (lokalnie na urządzeniu użytkownika).</w:t>
+              <w:t>Za pomocą plików .</w:t>
+            </w:r>
+            <w:proofErr w:type="spellStart"/>
+            <w:r>
+              <w:t>docx</w:t>
+            </w:r>
+            <w:proofErr w:type="spellEnd"/>
+            <w:r>
+              <w:t xml:space="preserve"> i .txt (lokalnie na urządzeniu użytkownika).</w:t>
             </w:r>
           </w:p>
           <w:p>
@@ -2121,27 +2213,14 @@
       <w:r>
         <w:t xml:space="preserve">Tabela </w:t>
       </w:r>
-      <w:r>
-        <w:fldChar w:fldCharType="begin"/>
-      </w:r>
-      <w:r>
-        <w:instrText xml:space="preserve"> SEQ Tabela \* ARABIC </w:instrText>
-      </w:r>
-      <w:r>
-        <w:fldChar w:fldCharType="separate"/>
-      </w:r>
-      <w:r>
-        <w:rPr>
-          <w:noProof/>
-        </w:rPr>
-        <w:t>2</w:t>
-      </w:r>
-      <w:r>
-        <w:rPr>
-          <w:noProof/>
-        </w:rPr>
-        <w:fldChar w:fldCharType="end"/>
-      </w:r>
+      <w:fldSimple w:instr=" SEQ Tabela \* ARABIC ">
+        <w:r>
+          <w:rPr>
+            <w:noProof/>
+          </w:rPr>
+          <w:t>2</w:t>
+        </w:r>
+      </w:fldSimple>
       <w:r>
         <w:t xml:space="preserve"> Modelowanie systemu za pomocą tabeli</w:t>
       </w:r>
@@ -2484,8 +2563,13 @@
               <w:spacing w:after="0" w:line="240" w:lineRule="auto"/>
             </w:pPr>
             <w:r>
-              <w:t>Transkrypcja spotkania, zrzuty ekranu z prezentacji dostępne lokalnie i przez stronę internetową w sieci enterprise</w:t>
-            </w:r>
+              <w:t xml:space="preserve">Transkrypcja spotkania, zrzuty ekranu z prezentacji dostępne lokalnie i przez stronę internetową w sieci </w:t>
+            </w:r>
+            <w:proofErr w:type="spellStart"/>
+            <w:r>
+              <w:t>enterprise</w:t>
+            </w:r>
+            <w:proofErr w:type="spellEnd"/>
           </w:p>
         </w:tc>
       </w:tr>
@@ -2564,27 +2648,14 @@
         <w:lastRenderedPageBreak/>
         <w:t xml:space="preserve">Rysunek </w:t>
       </w:r>
-      <w:r>
-        <w:fldChar w:fldCharType="begin"/>
-      </w:r>
-      <w:r>
-        <w:instrText xml:space="preserve"> SEQ Rysunek \* ARABIC </w:instrText>
-      </w:r>
-      <w:r>
-        <w:fldChar w:fldCharType="separate"/>
-      </w:r>
-      <w:r>
-        <w:rPr>
-          <w:noProof/>
-        </w:rPr>
-        <w:t>1</w:t>
-      </w:r>
-      <w:r>
-        <w:rPr>
-          <w:noProof/>
-        </w:rPr>
-        <w:fldChar w:fldCharType="end"/>
-      </w:r>
+      <w:fldSimple w:instr=" SEQ Rysunek \* ARABIC ">
+        <w:r>
+          <w:rPr>
+            <w:noProof/>
+          </w:rPr>
+          <w:t>1</w:t>
+        </w:r>
+      </w:fldSimple>
       <w:r>
         <w:t xml:space="preserve"> Diagram zależności pomiędzy komponentami systemu</w:t>
       </w:r>
@@ -2642,27 +2713,14 @@
       <w:r>
         <w:t xml:space="preserve">Rysunek </w:t>
       </w:r>
-      <w:r>
-        <w:fldChar w:fldCharType="begin"/>
-      </w:r>
-      <w:r>
-        <w:instrText xml:space="preserve"> SEQ Rysunek \* ARABIC </w:instrText>
-      </w:r>
-      <w:r>
-        <w:fldChar w:fldCharType="separate"/>
-      </w:r>
-      <w:r>
-        <w:rPr>
-          <w:noProof/>
-        </w:rPr>
-        <w:t>2</w:t>
-      </w:r>
-      <w:r>
-        <w:rPr>
-          <w:noProof/>
-        </w:rPr>
-        <w:fldChar w:fldCharType="end"/>
-      </w:r>
+      <w:fldSimple w:instr=" SEQ Rysunek \* ARABIC ">
+        <w:r>
+          <w:rPr>
+            <w:noProof/>
+          </w:rPr>
+          <w:t>2</w:t>
+        </w:r>
+      </w:fldSimple>
       <w:r>
         <w:t xml:space="preserve"> Diagram przetwarzania danych komponentu - Data Processing</w:t>
       </w:r>
@@ -2776,8 +2834,13 @@
           <w:numId w:val="5"/>
         </w:numPr>
       </w:pPr>
-      <w:r>
-        <w:t>Timestampy do wypowiedzi i zrzutów ekranu</w:t>
+      <w:proofErr w:type="spellStart"/>
+      <w:r>
+        <w:t>Timestampy</w:t>
+      </w:r>
+      <w:proofErr w:type="spellEnd"/>
+      <w:r>
+        <w:t xml:space="preserve"> do wypowiedzi i zrzutów ekranu</w:t>
       </w:r>
     </w:p>
     <w:p>
@@ -2794,7 +2857,15 @@
         <w:spacing w:after="0"/>
       </w:pPr>
       <w:r>
-        <w:t>Plik .docx zawierający powyższą notatkę</w:t>
+        <w:t>Plik .</w:t>
+      </w:r>
+      <w:proofErr w:type="spellStart"/>
+      <w:r>
+        <w:t>docx</w:t>
+      </w:r>
+      <w:proofErr w:type="spellEnd"/>
+      <w:r>
+        <w:t xml:space="preserve"> zawierający powyższą notatkę</w:t>
       </w:r>
     </w:p>
     <w:p>
@@ -2861,8 +2932,13 @@
         <w:spacing w:after="0"/>
       </w:pPr>
       <w:r>
-        <w:t>Aplikacja desktop w języku Python</w:t>
-      </w:r>
+        <w:t xml:space="preserve">Aplikacja desktop w języku </w:t>
+      </w:r>
+      <w:proofErr w:type="spellStart"/>
+      <w:r>
+        <w:t>Python</w:t>
+      </w:r>
+      <w:proofErr w:type="spellEnd"/>
       <w:r>
         <w:br/>
         <w:t xml:space="preserve"> Dodatkowo użyte biblioteki:</w:t>
@@ -2901,7 +2977,15 @@
         <w:spacing w:after="0"/>
       </w:pPr>
       <w:r>
-        <w:t xml:space="preserve">speech to text </w:t>
+        <w:t xml:space="preserve">speech to </w:t>
+      </w:r>
+      <w:proofErr w:type="spellStart"/>
+      <w:r>
+        <w:t>text</w:t>
+      </w:r>
+      <w:proofErr w:type="spellEnd"/>
+      <w:r>
+        <w:t xml:space="preserve"> </w:t>
       </w:r>
     </w:p>
     <w:p>
@@ -2991,8 +3075,13 @@
         <w:keepNext/>
       </w:pPr>
       <w:r>
-        <w:t>Rysunek 3  Struktura aplikacji przy użyciu ww.narzędzi</w:t>
-      </w:r>
+        <w:t xml:space="preserve">Rysunek 3  Struktura aplikacji przy użyciu </w:t>
+      </w:r>
+      <w:proofErr w:type="spellStart"/>
+      <w:r>
+        <w:t>ww.narzędzi</w:t>
+      </w:r>
+      <w:proofErr w:type="spellEnd"/>
     </w:p>
     <w:p>
       <w:pPr>
@@ -3219,7 +3308,23 @@
           <w:b/>
           <w:bCs/>
         </w:rPr>
-        <w:t>1. Frontend (GUI)</w:t>
+        <w:t xml:space="preserve">1. </w:t>
+      </w:r>
+      <w:proofErr w:type="spellStart"/>
+      <w:r>
+        <w:rPr>
+          <w:b/>
+          <w:bCs/>
+        </w:rPr>
+        <w:t>Frontend</w:t>
+      </w:r>
+      <w:proofErr w:type="spellEnd"/>
+      <w:r>
+        <w:rPr>
+          <w:b/>
+          <w:bCs/>
+        </w:rPr>
+        <w:t xml:space="preserve"> (GUI)</w:t>
       </w:r>
     </w:p>
     <w:p>
@@ -3234,7 +3339,23 @@
         <w:t>Technologia</w:t>
       </w:r>
       <w:r>
-        <w:t>: Tkinter (Python)</w:t>
+        <w:t xml:space="preserve">: </w:t>
+      </w:r>
+      <w:proofErr w:type="spellStart"/>
+      <w:r>
+        <w:t>Tkinter</w:t>
+      </w:r>
+      <w:proofErr w:type="spellEnd"/>
+      <w:r>
+        <w:t xml:space="preserve"> (</w:t>
+      </w:r>
+      <w:proofErr w:type="spellStart"/>
+      <w:r>
+        <w:t>Python</w:t>
+      </w:r>
+      <w:proofErr w:type="spellEnd"/>
+      <w:r>
+        <w:t>)</w:t>
       </w:r>
       <w:r>
         <w:br/>
@@ -3251,7 +3372,30 @@
       </w:r>
       <w:r>
         <w:br/>
-        <w:t>Tkinter to biblioteka GUI dla Pythona, wykorzystywana do tworzenia aplikacji z interfejsem użytkownika. W tym przypadku, GUI aplikacji będzie zaprojektowane za pomocą Tkinter, co umożliwi tworzenie okienek, przycisków, pól tekstowych, menu, a także innych interaktywnych elementów, takich jak mechanizmy start/stop, przeglądanie danych (notatek, wideo), czy ustawienia aplikacji.</w:t>
+      </w:r>
+      <w:proofErr w:type="spellStart"/>
+      <w:r>
+        <w:t>Tkinter</w:t>
+      </w:r>
+      <w:proofErr w:type="spellEnd"/>
+      <w:r>
+        <w:t xml:space="preserve"> to biblioteka GUI dla </w:t>
+      </w:r>
+      <w:proofErr w:type="spellStart"/>
+      <w:r>
+        <w:t>Pythona</w:t>
+      </w:r>
+      <w:proofErr w:type="spellEnd"/>
+      <w:r>
+        <w:t xml:space="preserve">, wykorzystywana do tworzenia aplikacji z interfejsem użytkownika. W tym przypadku, GUI aplikacji będzie zaprojektowane za pomocą </w:t>
+      </w:r>
+      <w:proofErr w:type="spellStart"/>
+      <w:r>
+        <w:t>Tkinter</w:t>
+      </w:r>
+      <w:proofErr w:type="spellEnd"/>
+      <w:r>
+        <w:t>, co umożliwi tworzenie okienek, przycisków, pól tekstowych, menu, a także innych interaktywnych elementów, takich jak mechanizmy start/stop, przeglądanie danych (notatek, wideo), czy ustawienia aplikacji.</w:t>
       </w:r>
     </w:p>
     <w:p>
@@ -3351,7 +3495,7 @@
       </w:pPr>
       <w:r>
         <w:pict w14:anchorId="393C4C73">
-          <v:rect id="_x0000_i1043" style="width:0;height:1.5pt" o:hralign="center" o:hrstd="t" o:hr="t" fillcolor="#a0a0a0" stroked="f"/>
+          <v:rect id="_x0000_i1025" style="width:0;height:1.5pt" o:hralign="center" o:hrstd="t" o:hr="t" fillcolor="#a0a0a0" stroked="f"/>
         </w:pict>
       </w:r>
     </w:p>
@@ -3368,7 +3512,23 @@
           <w:b/>
           <w:bCs/>
         </w:rPr>
-        <w:t>2. Backend (Serwer WWW)</w:t>
+        <w:t xml:space="preserve">2. </w:t>
+      </w:r>
+      <w:proofErr w:type="spellStart"/>
+      <w:r>
+        <w:rPr>
+          <w:b/>
+          <w:bCs/>
+        </w:rPr>
+        <w:t>Backend</w:t>
+      </w:r>
+      <w:proofErr w:type="spellEnd"/>
+      <w:r>
+        <w:rPr>
+          <w:b/>
+          <w:bCs/>
+        </w:rPr>
+        <w:t xml:space="preserve"> (Serwer WWW)</w:t>
       </w:r>
     </w:p>
     <w:p>
@@ -3404,7 +3564,15 @@
       </w:r>
       <w:r>
         <w:lastRenderedPageBreak/>
-        <w:t>również integrację z Google Calendar oraz zapewni interfejs do przeglądania notatek na odpowiednich podstronach.</w:t>
+        <w:t xml:space="preserve">również integrację z Google </w:t>
+      </w:r>
+      <w:proofErr w:type="spellStart"/>
+      <w:r>
+        <w:t>Calendar</w:t>
+      </w:r>
+      <w:proofErr w:type="spellEnd"/>
+      <w:r>
+        <w:t xml:space="preserve"> oraz zapewni interfejs do przeglądania notatek na odpowiednich podstronach.</w:t>
       </w:r>
     </w:p>
     <w:p>
@@ -3416,8 +3584,17 @@
           <w:b/>
           <w:bCs/>
         </w:rPr>
-        <w:t>Funkcjonalności Backend</w:t>
-      </w:r>
+        <w:t xml:space="preserve">Funkcjonalności </w:t>
+      </w:r>
+      <w:proofErr w:type="spellStart"/>
+      <w:r>
+        <w:rPr>
+          <w:b/>
+          <w:bCs/>
+        </w:rPr>
+        <w:t>Backend</w:t>
+      </w:r>
+      <w:proofErr w:type="spellEnd"/>
       <w:r>
         <w:t>:</w:t>
       </w:r>
@@ -3454,10 +3631,27 @@
           <w:b/>
           <w:bCs/>
         </w:rPr>
-        <w:t>Integracja z Google Calendar</w:t>
-      </w:r>
-      <w:r>
-        <w:t xml:space="preserve"> – Serwer będzie współpracował z API Google Calendar, aby umożliwić synchronizację z kalendarzem użytkownika i generowanie linków do odpowiednich notatek.</w:t>
+        <w:t xml:space="preserve">Integracja z Google </w:t>
+      </w:r>
+      <w:proofErr w:type="spellStart"/>
+      <w:r>
+        <w:rPr>
+          <w:b/>
+          <w:bCs/>
+        </w:rPr>
+        <w:t>Calendar</w:t>
+      </w:r>
+      <w:proofErr w:type="spellEnd"/>
+      <w:r>
+        <w:t xml:space="preserve"> – Serwer będzie współpracował z API Google </w:t>
+      </w:r>
+      <w:proofErr w:type="spellStart"/>
+      <w:r>
+        <w:t>Calendar</w:t>
+      </w:r>
+      <w:proofErr w:type="spellEnd"/>
+      <w:r>
+        <w:t>, aby umożliwić synchronizację z kalendarzem użytkownika i generowanie linków do odpowiednich notatek.</w:t>
       </w:r>
     </w:p>
     <w:p>
@@ -3485,7 +3679,7 @@
       </w:pPr>
       <w:r>
         <w:pict w14:anchorId="594DB5F6">
-          <v:rect id="_x0000_i1044" style="width:0;height:1.5pt" o:hralign="center" o:hrstd="t" o:hr="t" fillcolor="#a0a0a0" stroked="f"/>
+          <v:rect id="_x0000_i1026" style="width:0;height:1.5pt" o:hralign="center" o:hrstd="t" o:hr="t" fillcolor="#a0a0a0" stroked="f"/>
         </w:pict>
       </w:r>
     </w:p>
@@ -3502,8 +3696,17 @@
           <w:b/>
           <w:bCs/>
         </w:rPr>
-        <w:t>3. Integracja z Google Calendar</w:t>
-      </w:r>
+        <w:t xml:space="preserve">3. Integracja z Google </w:t>
+      </w:r>
+      <w:proofErr w:type="spellStart"/>
+      <w:r>
+        <w:rPr>
+          <w:b/>
+          <w:bCs/>
+        </w:rPr>
+        <w:t>Calendar</w:t>
+      </w:r>
+      <w:proofErr w:type="spellEnd"/>
     </w:p>
     <w:p>
       <w:pPr>
@@ -3517,7 +3720,15 @@
         <w:t>Technologia</w:t>
       </w:r>
       <w:r>
-        <w:t>: Google Calendar API</w:t>
+        <w:t xml:space="preserve">: Google </w:t>
+      </w:r>
+      <w:proofErr w:type="spellStart"/>
+      <w:r>
+        <w:t>Calendar</w:t>
+      </w:r>
+      <w:proofErr w:type="spellEnd"/>
+      <w:r>
+        <w:t xml:space="preserve"> API</w:t>
       </w:r>
       <w:r>
         <w:br/>
@@ -3534,7 +3745,15 @@
       </w:r>
       <w:r>
         <w:br/>
-        <w:t>Aplikacja będzie zintegrowana z Google Calendar za pomocą API, co umożliwi synchronizację spotkań z kalendarzem użytkownika. Dzięki tej integracji, użytkownik będzie mógł łatwo przeglądać spotkania z poszczególnych dni, a każde spotkanie będzie miało link do odpowiednich podstron z notatkami.</w:t>
+        <w:t xml:space="preserve">Aplikacja będzie zintegrowana z Google </w:t>
+      </w:r>
+      <w:proofErr w:type="spellStart"/>
+      <w:r>
+        <w:t>Calendar</w:t>
+      </w:r>
+      <w:proofErr w:type="spellEnd"/>
+      <w:r>
+        <w:t xml:space="preserve"> za pomocą API, co umożliwi synchronizację spotkań z kalendarzem użytkownika. Dzięki tej integracji, użytkownik będzie mógł łatwo przeglądać spotkania z poszczególnych dni, a każde spotkanie będzie miało link do odpowiednich podstron z notatkami.</w:t>
       </w:r>
     </w:p>
     <w:p>
@@ -3568,7 +3787,15 @@
         <w:t>Synchronizacja z kalendarzem</w:t>
       </w:r>
       <w:r>
-        <w:t xml:space="preserve"> – Aplikacja będzie automatycznie dodawała spotkania do Google Calendar oraz generowała linki do odpowiednich notatek w aplikacji.</w:t>
+        <w:t xml:space="preserve"> – Aplikacja będzie automatycznie dodawała spotkania do Google </w:t>
+      </w:r>
+      <w:proofErr w:type="spellStart"/>
+      <w:r>
+        <w:t>Calendar</w:t>
+      </w:r>
+      <w:proofErr w:type="spellEnd"/>
+      <w:r>
+        <w:t xml:space="preserve"> oraz generowała linki do odpowiednich notatek w aplikacji.</w:t>
       </w:r>
     </w:p>
     <w:p>
@@ -3596,7 +3823,7 @@
       </w:pPr>
       <w:r>
         <w:pict w14:anchorId="154A8493">
-          <v:rect id="_x0000_i1045" style="width:0;height:1.5pt" o:hralign="center" o:hrstd="t" o:hr="t" fillcolor="#a0a0a0" stroked="f"/>
+          <v:rect id="_x0000_i1027" style="width:0;height:1.5pt" o:hralign="center" o:hrstd="t" o:hr="t" fillcolor="#a0a0a0" stroked="f"/>
         </w:pict>
       </w:r>
     </w:p>
@@ -3635,7 +3862,15 @@
         <w:t>Technologie</w:t>
       </w:r>
       <w:r>
-        <w:t>: Python (Biblioteki do transkrypcji mowy)</w:t>
+        <w:t xml:space="preserve">: </w:t>
+      </w:r>
+      <w:proofErr w:type="spellStart"/>
+      <w:r>
+        <w:t>Python</w:t>
+      </w:r>
+      <w:proofErr w:type="spellEnd"/>
+      <w:r>
+        <w:t xml:space="preserve"> (Biblioteki do transkrypcji mowy)</w:t>
       </w:r>
       <w:r>
         <w:br/>
@@ -3652,15 +3887,41 @@
       </w:r>
       <w:r>
         <w:br/>
-        <w:t xml:space="preserve">Transkrypcja mowy na tekst będzie wykonywana przy użyciu bibliotek Python, takich jak </w:t>
-      </w:r>
+        <w:t xml:space="preserve">Transkrypcja mowy na tekst będzie wykonywana przy użyciu bibliotek </w:t>
+      </w:r>
+      <w:proofErr w:type="spellStart"/>
+      <w:r>
+        <w:t>Python</w:t>
+      </w:r>
+      <w:proofErr w:type="spellEnd"/>
+      <w:r>
+        <w:t xml:space="preserve">, takich jak </w:t>
+      </w:r>
+      <w:proofErr w:type="spellStart"/>
       <w:r>
         <w:rPr>
           <w:b/>
           <w:bCs/>
         </w:rPr>
-        <w:t>Whisper oraz Pyannote.audio</w:t>
-      </w:r>
+        <w:t>Whisper</w:t>
+      </w:r>
+      <w:proofErr w:type="spellEnd"/>
+      <w:r>
+        <w:rPr>
+          <w:b/>
+          <w:bCs/>
+        </w:rPr>
+        <w:t xml:space="preserve"> oraz </w:t>
+      </w:r>
+      <w:proofErr w:type="spellStart"/>
+      <w:r>
+        <w:rPr>
+          <w:b/>
+          <w:bCs/>
+        </w:rPr>
+        <w:t>Pyannote.audio</w:t>
+      </w:r>
+      <w:proofErr w:type="spellEnd"/>
       <w:r>
         <w:t xml:space="preserve">. Te biblioteki pozwolą na przekształcanie nagrań audio z </w:t>
       </w:r>
@@ -3671,12 +3932,21 @@
       <w:r>
         <w:t xml:space="preserve"> Do nagrywania ekranu będzie ( wstępnie ) wykorzystywana biblioteka </w:t>
       </w:r>
+      <w:proofErr w:type="spellStart"/>
       <w:r>
         <w:rPr>
           <w:b/>
           <w:bCs/>
         </w:rPr>
-        <w:t>pyautogui.</w:t>
+        <w:t>pyautogui</w:t>
+      </w:r>
+      <w:proofErr w:type="spellEnd"/>
+      <w:r>
+        <w:rPr>
+          <w:b/>
+          <w:bCs/>
+        </w:rPr>
+        <w:t>.</w:t>
       </w:r>
     </w:p>
     <w:p>
@@ -3736,8 +4006,17 @@
           <w:b/>
           <w:bCs/>
         </w:rPr>
-        <w:t>Speaker Diarization</w:t>
-      </w:r>
+        <w:t xml:space="preserve">Speaker </w:t>
+      </w:r>
+      <w:proofErr w:type="spellStart"/>
+      <w:r>
+        <w:rPr>
+          <w:b/>
+          <w:bCs/>
+        </w:rPr>
+        <w:t>Diarization</w:t>
+      </w:r>
+      <w:proofErr w:type="spellEnd"/>
       <w:r>
         <w:t>) mogą być używane do identyfikowania mówców w transkrypcji.</w:t>
       </w:r>
@@ -3777,7 +4056,7 @@
 </file>
 
 <file path=word/numbering.xml><?xml version="1.0" encoding="utf-8"?>
-<w:numbering xmlns:wpc="http://schemas.microsoft.com/office/word/2010/wordprocessingCanvas" xmlns:cx="http://schemas.microsoft.com/office/drawing/2014/chartex" xmlns:cx1="http://schemas.microsoft.com/office/drawing/2015/9/8/chartex" xmlns:cx2="http://schemas.microsoft.com/office/drawing/2015/10/21/chartex" xmlns:cx3="http://schemas.microsoft.com/office/drawing/2016/5/9/chartex" xmlns:cx4="http://schemas.microsoft.com/office/drawing/2016/5/10/chartex" xmlns:cx5="http://schemas.microsoft.com/office/drawing/2016/5/11/chartex" xmlns:cx6="http://schemas.microsoft.com/office/drawing/2016/5/12/chartex" xmlns:cx7="http://schemas.microsoft.com/office/drawing/2016/5/13/chartex" xmlns:cx8="http://schemas.microsoft.com/office/drawing/2016/5/14/chartex" xmlns:mc="http://schemas.openxmlformats.org/markup-compatibility/2006" xmlns:aink="http://schemas.microsoft.com/office/drawing/2016/ink" xmlns:am3d="http://schemas.microsoft.com/office/drawing/2017/model3d" xmlns:o="urn:schemas-microsoft-com:office:office" xmlns:oel="http://schemas.microsoft.com/office/2019/extlst" xmlns:r="http://schemas.openxmlformats.org/officeDocument/2006/relationships" xmlns:m="http://schemas.openxmlformats.org/officeDocument/2006/math" xmlns:v="urn:schemas-microsoft-com:vml" xmlns:wp14="http://schemas.microsoft.com/office/word/2010/wordprocessingDrawing" xmlns:wp="http://schemas.openxmlformats.org/drawingml/2006/wordprocessingDrawing" xmlns:w10="urn:schemas-microsoft-com:office:word" xmlns:w="http://schemas.openxmlformats.org/wordprocessingml/2006/main" xmlns:w14="http://schemas.microsoft.com/office/word/2010/wordml" xmlns:w15="http://schemas.microsoft.com/office/word/2012/wordml" xmlns:w16cex="http://schemas.microsoft.com/office/word/2018/wordml/cex" xmlns:w16cid="http://schemas.microsoft.com/office/word/2016/wordml/cid" xmlns:w16="http://schemas.microsoft.com/office/word/2018/wordml" xmlns:w16du="http://schemas.microsoft.com/office/word/2023/wordml/word16du" xmlns:w16sdtdh="http://schemas.microsoft.com/office/word/2020/wordml/sdtdatahash" xmlns:w16se="http://schemas.microsoft.com/office/word/2015/wordml/symex" xmlns:wpg="http://schemas.microsoft.com/office/word/2010/wordprocessingGroup" xmlns:wpi="http://schemas.microsoft.com/office/word/2010/wordprocessingInk" xmlns:wne="http://schemas.microsoft.com/office/word/2006/wordml" xmlns:wps="http://schemas.microsoft.com/office/word/2010/wordprocessingShape" mc:Ignorable="w14 w15 w16se w16cid w16 w16cex w16sdtdh w16du wp14">
+<w:numbering xmlns:wpc="http://schemas.microsoft.com/office/word/2010/wordprocessingCanvas" xmlns:cx="http://schemas.microsoft.com/office/drawing/2014/chartex" xmlns:cx1="http://schemas.microsoft.com/office/drawing/2015/9/8/chartex" xmlns:cx2="http://schemas.microsoft.com/office/drawing/2015/10/21/chartex" xmlns:cx3="http://schemas.microsoft.com/office/drawing/2016/5/9/chartex" xmlns:cx4="http://schemas.microsoft.com/office/drawing/2016/5/10/chartex" xmlns:cx5="http://schemas.microsoft.com/office/drawing/2016/5/11/chartex" xmlns:cx6="http://schemas.microsoft.com/office/drawing/2016/5/12/chartex" xmlns:cx7="http://schemas.microsoft.com/office/drawing/2016/5/13/chartex" xmlns:cx8="http://schemas.microsoft.com/office/drawing/2016/5/14/chartex" xmlns:mc="http://schemas.openxmlformats.org/markup-compatibility/2006" xmlns:aink="http://schemas.microsoft.com/office/drawing/2016/ink" xmlns:am3d="http://schemas.microsoft.com/office/drawing/2017/model3d" xmlns:o="urn:schemas-microsoft-com:office:office" xmlns:oel="http://schemas.microsoft.com/office/2019/extlst" xmlns:r="http://schemas.openxmlformats.org/officeDocument/2006/relationships" xmlns:m="http://schemas.openxmlformats.org/officeDocument/2006/math" xmlns:v="urn:schemas-microsoft-com:vml" xmlns:wp14="http://schemas.microsoft.com/office/word/2010/wordprocessingDrawing" xmlns:wp="http://schemas.openxmlformats.org/drawingml/2006/wordprocessingDrawing" xmlns:w10="urn:schemas-microsoft-com:office:word" xmlns:w="http://schemas.openxmlformats.org/wordprocessingml/2006/main" xmlns:w14="http://schemas.microsoft.com/office/word/2010/wordml" xmlns:w15="http://schemas.microsoft.com/office/word/2012/wordml" xmlns:w16cex="http://schemas.microsoft.com/office/word/2018/wordml/cex" xmlns:w16cid="http://schemas.microsoft.com/office/word/2016/wordml/cid" xmlns:w16="http://schemas.microsoft.com/office/word/2018/wordml" xmlns:w16du="http://schemas.microsoft.com/office/word/2023/wordml/word16du" xmlns:w16sdtdh="http://schemas.microsoft.com/office/word/2020/wordml/sdtdatahash" xmlns:w16sdtfl="http://schemas.microsoft.com/office/word/2024/wordml/sdtformatlock" xmlns:w16se="http://schemas.microsoft.com/office/word/2015/wordml/symex" xmlns:wpg="http://schemas.microsoft.com/office/word/2010/wordprocessingGroup" xmlns:wpi="http://schemas.microsoft.com/office/word/2010/wordprocessingInk" xmlns:wne="http://schemas.microsoft.com/office/word/2006/wordml" xmlns:wps="http://schemas.microsoft.com/office/word/2010/wordprocessingShape" mc:Ignorable="w14 w15 w16se w16cid w16 w16cex w16sdtdh w16sdtfl w16du wp14">
   <w:abstractNum w:abstractNumId="0" w15:restartNumberingAfterBreak="0">
     <w:nsid w:val="00D403BC"/>
     <w:multiLevelType w:val="multilevel"/>
@@ -4970,7 +5249,7 @@
 </file>
 
 <file path=word/styles.xml><?xml version="1.0" encoding="utf-8"?>
-<w:styles xmlns:mc="http://schemas.openxmlformats.org/markup-compatibility/2006" xmlns:r="http://schemas.openxmlformats.org/officeDocument/2006/relationships" xmlns:w="http://schemas.openxmlformats.org/wordprocessingml/2006/main" xmlns:w14="http://schemas.microsoft.com/office/word/2010/wordml" xmlns:w15="http://schemas.microsoft.com/office/word/2012/wordml" xmlns:w16cex="http://schemas.microsoft.com/office/word/2018/wordml/cex" xmlns:w16cid="http://schemas.microsoft.com/office/word/2016/wordml/cid" xmlns:w16="http://schemas.microsoft.com/office/word/2018/wordml" xmlns:w16du="http://schemas.microsoft.com/office/word/2023/wordml/word16du" xmlns:w16sdtdh="http://schemas.microsoft.com/office/word/2020/wordml/sdtdatahash" xmlns:w16se="http://schemas.microsoft.com/office/word/2015/wordml/symex" mc:Ignorable="w14 w15 w16se w16cid w16 w16cex w16sdtdh w16du">
+<w:styles xmlns:mc="http://schemas.openxmlformats.org/markup-compatibility/2006" xmlns:r="http://schemas.openxmlformats.org/officeDocument/2006/relationships" xmlns:w="http://schemas.openxmlformats.org/wordprocessingml/2006/main" xmlns:w14="http://schemas.microsoft.com/office/word/2010/wordml" xmlns:w15="http://schemas.microsoft.com/office/word/2012/wordml" xmlns:w16cex="http://schemas.microsoft.com/office/word/2018/wordml/cex" xmlns:w16cid="http://schemas.microsoft.com/office/word/2016/wordml/cid" xmlns:w16="http://schemas.microsoft.com/office/word/2018/wordml" xmlns:w16du="http://schemas.microsoft.com/office/word/2023/wordml/word16du" xmlns:w16sdtdh="http://schemas.microsoft.com/office/word/2020/wordml/sdtdatahash" xmlns:w16sdtfl="http://schemas.microsoft.com/office/word/2024/wordml/sdtformatlock" xmlns:w16se="http://schemas.microsoft.com/office/word/2015/wordml/symex" mc:Ignorable="w14 w15 w16se w16cid w16 w16cex w16sdtdh w16sdtfl w16du">
   <w:docDefaults>
     <w:rPrDefault>
       <w:rPr>
@@ -5570,6 +5849,7 @@
   <w:style w:type="character" w:default="1" w:styleId="Domylnaczcionkaakapitu">
     <w:name w:val="Default Paragraph Font"/>
     <w:uiPriority w:val="1"/>
+    <w:semiHidden/>
     <w:unhideWhenUsed/>
   </w:style>
   <w:style w:type="table" w:default="1" w:styleId="Standardowy">

</xml_diff>